<commit_message>
añado casos de uso
</commit_message>
<xml_diff>
--- a/Documentos/Casos de USO.docx
+++ b/Documentos/Casos de USO.docx
@@ -2,15 +2,2437 @@
 <file path=word/document.xml><?xml version="1.0" encoding="utf-8"?>
 <w:document xmlns:wpc="http://schemas.microsoft.com/office/word/2010/wordprocessingCanvas" xmlns:cx="http://schemas.microsoft.com/office/drawing/2014/chartex" xmlns:cx1="http://schemas.microsoft.com/office/drawing/2015/9/8/chartex" xmlns:cx2="http://schemas.microsoft.com/office/drawing/2015/10/21/chartex" xmlns:cx3="http://schemas.microsoft.com/office/drawing/2016/5/9/chartex" xmlns:cx4="http://schemas.microsoft.com/office/drawing/2016/5/10/chartex" xmlns:cx5="http://schemas.microsoft.com/office/drawing/2016/5/11/chartex" xmlns:cx6="http://schemas.microsoft.com/office/drawing/2016/5/12/chartex" xmlns:cx7="http://schemas.microsoft.com/office/drawing/2016/5/13/chartex" xmlns:cx8="http://schemas.microsoft.com/office/drawing/2016/5/14/chartex" xmlns:mc="http://schemas.openxmlformats.org/markup-compatibility/2006" xmlns:aink="http://schemas.microsoft.com/office/drawing/2016/ink" xmlns:am3d="http://schemas.microsoft.com/office/drawing/2017/model3d" xmlns:o="urn:schemas-microsoft-com:office:office" xmlns:oel="http://schemas.microsoft.com/office/2019/extlst" xmlns:r="http://schemas.openxmlformats.org/officeDocument/2006/relationships" xmlns:m="http://schemas.openxmlformats.org/officeDocument/2006/math" xmlns:v="urn:schemas-microsoft-com:vml" xmlns:wp14="http://schemas.microsoft.com/office/word/2010/wordprocessingDrawing" xmlns:wp="http://schemas.openxmlformats.org/drawingml/2006/wordprocessingDrawing" xmlns:w10="urn:schemas-microsoft-com:office:word" xmlns:w="http://schemas.openxmlformats.org/wordprocessingml/2006/main" xmlns:w14="http://schemas.microsoft.com/office/word/2010/wordml" xmlns:w15="http://schemas.microsoft.com/office/word/2012/wordml" xmlns:w16cex="http://schemas.microsoft.com/office/word/2018/wordml/cex" xmlns:w16cid="http://schemas.microsoft.com/office/word/2016/wordml/cid" xmlns:w16="http://schemas.microsoft.com/office/word/2018/wordml" xmlns:w16du="http://schemas.microsoft.com/office/word/2023/wordml/word16du" xmlns:w16sdtdh="http://schemas.microsoft.com/office/word/2020/wordml/sdtdatahash" xmlns:w16se="http://schemas.microsoft.com/office/word/2015/wordml/symex" xmlns:wpg="http://schemas.microsoft.com/office/word/2010/wordprocessingGroup" xmlns:wpi="http://schemas.microsoft.com/office/word/2010/wordprocessingInk" xmlns:wne="http://schemas.microsoft.com/office/word/2006/wordml" xmlns:wps="http://schemas.microsoft.com/office/word/2010/wordprocessingShape" mc:Ignorable="w14 w15 w16se w16cid w16 w16cex w16sdtdh w16du wp14">
   <w:body>
+    <w:p>
+      <w:r>
+        <w:rPr>
+          <w:b/>
+          <w:bCs/>
+        </w:rPr>
+        <w:t>CU: Comprar Entrada</w:t>
+      </w:r>
+    </w:p>
+    <w:p>
+      <w:r>
+        <w:rPr>
+          <w:b/>
+          <w:bCs/>
+        </w:rPr>
+        <w:t>Requisitos Funcionales:</w:t>
+      </w:r>
+    </w:p>
+    <w:p>
+      <w:pPr>
+        <w:numPr>
+          <w:ilvl w:val="0"/>
+          <w:numId w:val="1"/>
+        </w:numPr>
+      </w:pPr>
+      <w:r>
+        <w:t>El sistema debe permitir al usuario comprar una entrada para una butaca disponible.</w:t>
+      </w:r>
+    </w:p>
+    <w:p>
+      <w:pPr>
+        <w:numPr>
+          <w:ilvl w:val="0"/>
+          <w:numId w:val="1"/>
+        </w:numPr>
+      </w:pPr>
+      <w:r>
+        <w:t>El sistema debe verificar la disponibilidad de la butaca antes de realizar la venta.</w:t>
+      </w:r>
+    </w:p>
+    <w:p>
+      <w:pPr>
+        <w:numPr>
+          <w:ilvl w:val="0"/>
+          <w:numId w:val="1"/>
+        </w:numPr>
+      </w:pPr>
+      <w:r>
+        <w:t>El sistema debe generar un fichero de entrada con la información de la butaca y el usuario.</w:t>
+      </w:r>
+    </w:p>
+    <w:p>
+      <w:pPr>
+        <w:numPr>
+          <w:ilvl w:val="0"/>
+          <w:numId w:val="1"/>
+        </w:numPr>
+      </w:pPr>
+      <w:r>
+        <w:t>El sistema debe permitir al usuario agregar hasta 3 complementos a la entrada.</w:t>
+      </w:r>
+    </w:p>
+    <w:p>
+      <w:r>
+        <w:rPr>
+          <w:b/>
+          <w:bCs/>
+        </w:rPr>
+        <w:t>Autor</w:t>
+      </w:r>
+      <w:r>
+        <w:rPr>
+          <w:b/>
+          <w:bCs/>
+        </w:rPr>
+        <w:t xml:space="preserve">es </w:t>
+      </w:r>
+      <w:r>
+        <w:rPr>
+          <w:b/>
+          <w:bCs/>
+        </w:rPr>
+        <w:t>:</w:t>
+      </w:r>
+      <w:r>
+        <w:rPr>
+          <w:b/>
+          <w:bCs/>
+        </w:rPr>
+        <w:t xml:space="preserve"> </w:t>
+      </w:r>
+      <w:r>
+        <w:t> </w:t>
+      </w:r>
+    </w:p>
+    <w:p>
+      <w:r>
+        <w:rPr>
+          <w:b/>
+          <w:bCs/>
+        </w:rPr>
+        <w:t>Version:</w:t>
+      </w:r>
+      <w:r>
+        <w:t> 1.0</w:t>
+      </w:r>
+    </w:p>
+    <w:p>
+      <w:r>
+        <w:rPr>
+          <w:b/>
+          <w:bCs/>
+        </w:rPr>
+        <w:t>Actores que intervienen:</w:t>
+      </w:r>
+    </w:p>
+    <w:p>
+      <w:pPr>
+        <w:numPr>
+          <w:ilvl w:val="0"/>
+          <w:numId w:val="2"/>
+        </w:numPr>
+      </w:pPr>
+      <w:r>
+        <w:t>Cine (sistema)</w:t>
+      </w:r>
+    </w:p>
+    <w:p>
+      <w:pPr>
+        <w:numPr>
+          <w:ilvl w:val="0"/>
+          <w:numId w:val="2"/>
+        </w:numPr>
+      </w:pPr>
+      <w:r>
+        <w:t>Usuario (comprador de entradas)</w:t>
+      </w:r>
+    </w:p>
+    <w:p>
+      <w:r>
+        <w:rPr>
+          <w:b/>
+          <w:bCs/>
+        </w:rPr>
+        <w:t>Precondición:</w:t>
+      </w:r>
+    </w:p>
+    <w:p>
+      <w:pPr>
+        <w:numPr>
+          <w:ilvl w:val="0"/>
+          <w:numId w:val="3"/>
+        </w:numPr>
+      </w:pPr>
+      <w:r>
+        <w:t>La butaca debe estar disponible.</w:t>
+      </w:r>
+    </w:p>
+    <w:p>
+      <w:r>
+        <w:rPr>
+          <w:b/>
+          <w:bCs/>
+        </w:rPr>
+        <w:t>Secuencia Normal:</w:t>
+      </w:r>
+    </w:p>
+    <w:p>
+      <w:pPr>
+        <w:numPr>
+          <w:ilvl w:val="0"/>
+          <w:numId w:val="4"/>
+        </w:numPr>
+      </w:pPr>
+      <w:r>
+        <w:t>El usuario selecciona la butaca deseada.</w:t>
+      </w:r>
+    </w:p>
+    <w:p>
+      <w:pPr>
+        <w:numPr>
+          <w:ilvl w:val="0"/>
+          <w:numId w:val="4"/>
+        </w:numPr>
+      </w:pPr>
+      <w:r>
+        <w:t>El sistema verifica la disponibilidad de la butaca.</w:t>
+      </w:r>
+    </w:p>
+    <w:p>
+      <w:pPr>
+        <w:numPr>
+          <w:ilvl w:val="0"/>
+          <w:numId w:val="4"/>
+        </w:numPr>
+      </w:pPr>
+      <w:r>
+        <w:t>El usuario introduce su número de socio.</w:t>
+      </w:r>
+    </w:p>
+    <w:p>
+      <w:pPr>
+        <w:numPr>
+          <w:ilvl w:val="0"/>
+          <w:numId w:val="4"/>
+        </w:numPr>
+      </w:pPr>
+      <w:r>
+        <w:t>El sistema reserva la butaca y genera un fichero de entrada.</w:t>
+      </w:r>
+    </w:p>
+    <w:p>
+      <w:pPr>
+        <w:numPr>
+          <w:ilvl w:val="0"/>
+          <w:numId w:val="4"/>
+        </w:numPr>
+      </w:pPr>
+      <w:r>
+        <w:t>El usuario puede agregar hasta 3 complementos.</w:t>
+      </w:r>
+    </w:p>
+    <w:p>
+      <w:pPr>
+        <w:numPr>
+          <w:ilvl w:val="0"/>
+          <w:numId w:val="4"/>
+        </w:numPr>
+      </w:pPr>
+      <w:r>
+        <w:t>El sistema actualiza la base de datos con la información de la venta.</w:t>
+      </w:r>
+    </w:p>
+    <w:p>
+      <w:r>
+        <w:rPr>
+          <w:b/>
+          <w:bCs/>
+        </w:rPr>
+        <w:t>Secuencia Alternativa:</w:t>
+      </w:r>
+    </w:p>
+    <w:p>
+      <w:pPr>
+        <w:numPr>
+          <w:ilvl w:val="0"/>
+          <w:numId w:val="5"/>
+        </w:numPr>
+      </w:pPr>
+      <w:r>
+        <w:t>Si la butaca no está disponible, el sistema muestra un mensaje de error y no permite la venta.</w:t>
+      </w:r>
+    </w:p>
+    <w:p>
+      <w:pPr>
+        <w:numPr>
+          <w:ilvl w:val="0"/>
+          <w:numId w:val="5"/>
+        </w:numPr>
+      </w:pPr>
+      <w:r>
+        <w:t>Si el usuario introduce un número de socio inválido, el sistema muestra un mensaje de error y no permite la venta.</w:t>
+      </w:r>
+    </w:p>
+    <w:p>
+      <w:pPr>
+        <w:numPr>
+          <w:ilvl w:val="0"/>
+          <w:numId w:val="5"/>
+        </w:numPr>
+      </w:pPr>
+      <w:r>
+        <w:t>Si el usuario intenta agregar más de 3 complementos, el sistema muestra un mensaje de error y no permite la venta.</w:t>
+      </w:r>
+    </w:p>
+    <w:p>
+      <w:r>
+        <w:rPr>
+          <w:b/>
+          <w:bCs/>
+        </w:rPr>
+        <w:t>Postcondición:</w:t>
+      </w:r>
+    </w:p>
+    <w:p>
+      <w:pPr>
+        <w:numPr>
+          <w:ilvl w:val="0"/>
+          <w:numId w:val="6"/>
+        </w:numPr>
+      </w:pPr>
+      <w:r>
+        <w:t>La butaca está reservada y el usuario tiene un fichero de entrada.</w:t>
+      </w:r>
+    </w:p>
+    <w:p>
+      <w:pPr>
+        <w:numPr>
+          <w:ilvl w:val="0"/>
+          <w:numId w:val="6"/>
+        </w:numPr>
+      </w:pPr>
+      <w:r>
+        <w:t>La base de datos ha sido actualizada con la información de la venta.</w:t>
+      </w:r>
+    </w:p>
+    <w:p/>
+    <w:p/>
+    <w:p/>
+    <w:p>
+      <w:r>
+        <w:rPr>
+          <w:b/>
+          <w:bCs/>
+        </w:rPr>
+        <w:lastRenderedPageBreak/>
+        <w:t>CU: Actualizar Butaca</w:t>
+      </w:r>
+    </w:p>
+    <w:p>
+      <w:r>
+        <w:rPr>
+          <w:b/>
+          <w:bCs/>
+        </w:rPr>
+        <w:t>Requisitos Funcionales:</w:t>
+      </w:r>
+    </w:p>
+    <w:p>
+      <w:pPr>
+        <w:numPr>
+          <w:ilvl w:val="0"/>
+          <w:numId w:val="7"/>
+        </w:numPr>
+      </w:pPr>
+      <w:r>
+        <w:t>El sistema debe permitir al administrador actualizar la información de una butaca específica.</w:t>
+      </w:r>
+    </w:p>
+    <w:p>
+      <w:pPr>
+        <w:numPr>
+          <w:ilvl w:val="0"/>
+          <w:numId w:val="7"/>
+        </w:numPr>
+      </w:pPr>
+      <w:r>
+        <w:t>El sistema debe verificar la existencia de la butaca antes de actualizarla.</w:t>
+      </w:r>
+    </w:p>
+    <w:p>
+      <w:pPr>
+        <w:numPr>
+          <w:ilvl w:val="0"/>
+          <w:numId w:val="7"/>
+        </w:numPr>
+      </w:pPr>
+      <w:r>
+        <w:t>El sistema debe permitir al administrador actualizar los atributos de la butaca, como el estado o el tipo.</w:t>
+      </w:r>
+    </w:p>
+    <w:p>
+      <w:r>
+        <w:rPr>
+          <w:b/>
+          <w:bCs/>
+        </w:rPr>
+        <w:t>Autor:</w:t>
+      </w:r>
+      <w:r>
+        <w:t> </w:t>
+      </w:r>
+    </w:p>
+    <w:p>
+      <w:r>
+        <w:rPr>
+          <w:b/>
+          <w:bCs/>
+        </w:rPr>
+        <w:t>Version:</w:t>
+      </w:r>
+      <w:r>
+        <w:t> 1.0</w:t>
+      </w:r>
+    </w:p>
+    <w:p>
+      <w:r>
+        <w:rPr>
+          <w:b/>
+          <w:bCs/>
+        </w:rPr>
+        <w:t>Actores que intervienen:</w:t>
+      </w:r>
+    </w:p>
+    <w:p>
+      <w:pPr>
+        <w:numPr>
+          <w:ilvl w:val="0"/>
+          <w:numId w:val="8"/>
+        </w:numPr>
+      </w:pPr>
+      <w:r>
+        <w:t>Administrador (encargado de gestionar el cine)</w:t>
+      </w:r>
+    </w:p>
+    <w:p>
+      <w:r>
+        <w:rPr>
+          <w:b/>
+          <w:bCs/>
+        </w:rPr>
+        <w:t>Precondición:</w:t>
+      </w:r>
+    </w:p>
+    <w:p>
+      <w:pPr>
+        <w:numPr>
+          <w:ilvl w:val="0"/>
+          <w:numId w:val="9"/>
+        </w:numPr>
+      </w:pPr>
+      <w:r>
+        <w:t>La butaca debe existir en la base de datos.</w:t>
+      </w:r>
+    </w:p>
+    <w:p>
+      <w:r>
+        <w:rPr>
+          <w:b/>
+          <w:bCs/>
+        </w:rPr>
+        <w:t>Secuencia Normal:</w:t>
+      </w:r>
+    </w:p>
+    <w:p>
+      <w:pPr>
+        <w:numPr>
+          <w:ilvl w:val="0"/>
+          <w:numId w:val="10"/>
+        </w:numPr>
+      </w:pPr>
+      <w:r>
+        <w:t>El administrador introduce el identificador de la butaca.</w:t>
+      </w:r>
+    </w:p>
+    <w:p>
+      <w:pPr>
+        <w:numPr>
+          <w:ilvl w:val="0"/>
+          <w:numId w:val="10"/>
+        </w:numPr>
+      </w:pPr>
+      <w:r>
+        <w:t>El sistema verifica la existencia de la butaca.</w:t>
+      </w:r>
+    </w:p>
+    <w:p>
+      <w:pPr>
+        <w:numPr>
+          <w:ilvl w:val="0"/>
+          <w:numId w:val="10"/>
+        </w:numPr>
+      </w:pPr>
+      <w:r>
+        <w:t>El administrador introduce la nueva información de la butaca.</w:t>
+      </w:r>
+    </w:p>
+    <w:p>
+      <w:pPr>
+        <w:numPr>
+          <w:ilvl w:val="0"/>
+          <w:numId w:val="10"/>
+        </w:numPr>
+      </w:pPr>
+      <w:r>
+        <w:t>El sistema actualiza la base de datos con la nueva información.</w:t>
+      </w:r>
+    </w:p>
+    <w:p>
+      <w:r>
+        <w:rPr>
+          <w:b/>
+          <w:bCs/>
+        </w:rPr>
+        <w:t>Secuencia Alternativa:</w:t>
+      </w:r>
+    </w:p>
+    <w:p>
+      <w:pPr>
+        <w:numPr>
+          <w:ilvl w:val="0"/>
+          <w:numId w:val="11"/>
+        </w:numPr>
+      </w:pPr>
+      <w:r>
+        <w:t>Si la butaca no existe, el sistema muestra un mensaje de error y no permite la actualización.</w:t>
+      </w:r>
+    </w:p>
+    <w:p>
+      <w:r>
+        <w:rPr>
+          <w:b/>
+          <w:bCs/>
+        </w:rPr>
+        <w:t>Postcondición:</w:t>
+      </w:r>
+    </w:p>
+    <w:p>
+      <w:pPr>
+        <w:numPr>
+          <w:ilvl w:val="0"/>
+          <w:numId w:val="12"/>
+        </w:numPr>
+      </w:pPr>
+      <w:r>
+        <w:t>La información de la butaca ha sido actualizada en la base de datos.</w:t>
+      </w:r>
+    </w:p>
+    <w:p/>
+    <w:p/>
+    <w:p/>
     <w:p/>
     <w:sectPr>
       <w:pgSz w:w="11906" w:h="16838"/>
-      <w:pgMar w:top="1417" w:right="1701" w:bottom="1417" w:left="1701" w:header="708" w:footer="708" w:gutter="0"/>
+      <w:pgMar w:top="720" w:right="720" w:bottom="720" w:left="720" w:header="708" w:footer="708" w:gutter="0"/>
       <w:cols w:space="708"/>
       <w:docGrid w:linePitch="360"/>
     </w:sectPr>
   </w:body>
 </w:document>
+</file>
+
+<file path=word/numbering.xml><?xml version="1.0" encoding="utf-8"?>
+<w:numbering xmlns:wpc="http://schemas.microsoft.com/office/word/2010/wordprocessingCanvas" xmlns:cx="http://schemas.microsoft.com/office/drawing/2014/chartex" xmlns:cx1="http://schemas.microsoft.com/office/drawing/2015/9/8/chartex" xmlns:cx2="http://schemas.microsoft.com/office/drawing/2015/10/21/chartex" xmlns:cx3="http://schemas.microsoft.com/office/drawing/2016/5/9/chartex" xmlns:cx4="http://schemas.microsoft.com/office/drawing/2016/5/10/chartex" xmlns:cx5="http://schemas.microsoft.com/office/drawing/2016/5/11/chartex" xmlns:cx6="http://schemas.microsoft.com/office/drawing/2016/5/12/chartex" xmlns:cx7="http://schemas.microsoft.com/office/drawing/2016/5/13/chartex" xmlns:cx8="http://schemas.microsoft.com/office/drawing/2016/5/14/chartex" xmlns:mc="http://schemas.openxmlformats.org/markup-compatibility/2006" xmlns:aink="http://schemas.microsoft.com/office/drawing/2016/ink" xmlns:am3d="http://schemas.microsoft.com/office/drawing/2017/model3d" xmlns:o="urn:schemas-microsoft-com:office:office" xmlns:oel="http://schemas.microsoft.com/office/2019/extlst" xmlns:r="http://schemas.openxmlformats.org/officeDocument/2006/relationships" xmlns:m="http://schemas.openxmlformats.org/officeDocument/2006/math" xmlns:v="urn:schemas-microsoft-com:vml" xmlns:wp14="http://schemas.microsoft.com/office/word/2010/wordprocessingDrawing" xmlns:wp="http://schemas.openxmlformats.org/drawingml/2006/wordprocessingDrawing" xmlns:w10="urn:schemas-microsoft-com:office:word" xmlns:w="http://schemas.openxmlformats.org/wordprocessingml/2006/main" xmlns:w14="http://schemas.microsoft.com/office/word/2010/wordml" xmlns:w15="http://schemas.microsoft.com/office/word/2012/wordml" xmlns:w16cex="http://schemas.microsoft.com/office/word/2018/wordml/cex" xmlns:w16cid="http://schemas.microsoft.com/office/word/2016/wordml/cid" xmlns:w16="http://schemas.microsoft.com/office/word/2018/wordml" xmlns:w16du="http://schemas.microsoft.com/office/word/2023/wordml/word16du" xmlns:w16sdtdh="http://schemas.microsoft.com/office/word/2020/wordml/sdtdatahash" xmlns:w16se="http://schemas.microsoft.com/office/word/2015/wordml/symex" xmlns:wpg="http://schemas.microsoft.com/office/word/2010/wordprocessingGroup" xmlns:wpi="http://schemas.microsoft.com/office/word/2010/wordprocessingInk" xmlns:wne="http://schemas.microsoft.com/office/word/2006/wordml" xmlns:wps="http://schemas.microsoft.com/office/word/2010/wordprocessingShape" mc:Ignorable="w14 w15 w16se w16cid w16 w16cex w16sdtdh w16du wp14">
+  <w:abstractNum w:abstractNumId="0" w15:restartNumberingAfterBreak="0">
+    <w:nsid w:val="07C00221"/>
+    <w:multiLevelType w:val="multilevel"/>
+    <w:tmpl w:val="A7C84C7A"/>
+    <w:lvl w:ilvl="0">
+      <w:start w:val="1"/>
+      <w:numFmt w:val="bullet"/>
+      <w:lvlText w:val=""/>
+      <w:lvlJc w:val="left"/>
+      <w:pPr>
+        <w:tabs>
+          <w:tab w:val="num" w:pos="720"/>
+        </w:tabs>
+        <w:ind w:left="720" w:hanging="360"/>
+      </w:pPr>
+      <w:rPr>
+        <w:rFonts w:ascii="Symbol" w:hAnsi="Symbol" w:hint="default"/>
+        <w:sz w:val="20"/>
+      </w:rPr>
+    </w:lvl>
+    <w:lvl w:ilvl="1">
+      <w:start w:val="1"/>
+      <w:numFmt w:val="bullet"/>
+      <w:lvlText w:val=""/>
+      <w:lvlJc w:val="left"/>
+      <w:pPr>
+        <w:tabs>
+          <w:tab w:val="num" w:pos="1440"/>
+        </w:tabs>
+        <w:ind w:left="1440" w:hanging="360"/>
+      </w:pPr>
+      <w:rPr>
+        <w:rFonts w:ascii="Symbol" w:hAnsi="Symbol" w:hint="default"/>
+        <w:sz w:val="20"/>
+      </w:rPr>
+    </w:lvl>
+    <w:lvl w:ilvl="2">
+      <w:start w:val="1"/>
+      <w:numFmt w:val="bullet"/>
+      <w:lvlText w:val=""/>
+      <w:lvlJc w:val="left"/>
+      <w:pPr>
+        <w:tabs>
+          <w:tab w:val="num" w:pos="2160"/>
+        </w:tabs>
+        <w:ind w:left="2160" w:hanging="360"/>
+      </w:pPr>
+      <w:rPr>
+        <w:rFonts w:ascii="Symbol" w:hAnsi="Symbol" w:hint="default"/>
+        <w:sz w:val="20"/>
+      </w:rPr>
+    </w:lvl>
+    <w:lvl w:ilvl="3">
+      <w:start w:val="1"/>
+      <w:numFmt w:val="bullet"/>
+      <w:lvlText w:val=""/>
+      <w:lvlJc w:val="left"/>
+      <w:pPr>
+        <w:tabs>
+          <w:tab w:val="num" w:pos="2880"/>
+        </w:tabs>
+        <w:ind w:left="2880" w:hanging="360"/>
+      </w:pPr>
+      <w:rPr>
+        <w:rFonts w:ascii="Symbol" w:hAnsi="Symbol" w:hint="default"/>
+        <w:sz w:val="20"/>
+      </w:rPr>
+    </w:lvl>
+    <w:lvl w:ilvl="4">
+      <w:start w:val="1"/>
+      <w:numFmt w:val="bullet"/>
+      <w:lvlText w:val=""/>
+      <w:lvlJc w:val="left"/>
+      <w:pPr>
+        <w:tabs>
+          <w:tab w:val="num" w:pos="3600"/>
+        </w:tabs>
+        <w:ind w:left="3600" w:hanging="360"/>
+      </w:pPr>
+      <w:rPr>
+        <w:rFonts w:ascii="Symbol" w:hAnsi="Symbol" w:hint="default"/>
+        <w:sz w:val="20"/>
+      </w:rPr>
+    </w:lvl>
+    <w:lvl w:ilvl="5">
+      <w:start w:val="1"/>
+      <w:numFmt w:val="bullet"/>
+      <w:lvlText w:val=""/>
+      <w:lvlJc w:val="left"/>
+      <w:pPr>
+        <w:tabs>
+          <w:tab w:val="num" w:pos="4320"/>
+        </w:tabs>
+        <w:ind w:left="4320" w:hanging="360"/>
+      </w:pPr>
+      <w:rPr>
+        <w:rFonts w:ascii="Symbol" w:hAnsi="Symbol" w:hint="default"/>
+        <w:sz w:val="20"/>
+      </w:rPr>
+    </w:lvl>
+    <w:lvl w:ilvl="6">
+      <w:start w:val="1"/>
+      <w:numFmt w:val="bullet"/>
+      <w:lvlText w:val=""/>
+      <w:lvlJc w:val="left"/>
+      <w:pPr>
+        <w:tabs>
+          <w:tab w:val="num" w:pos="5040"/>
+        </w:tabs>
+        <w:ind w:left="5040" w:hanging="360"/>
+      </w:pPr>
+      <w:rPr>
+        <w:rFonts w:ascii="Symbol" w:hAnsi="Symbol" w:hint="default"/>
+        <w:sz w:val="20"/>
+      </w:rPr>
+    </w:lvl>
+    <w:lvl w:ilvl="7">
+      <w:start w:val="1"/>
+      <w:numFmt w:val="bullet"/>
+      <w:lvlText w:val=""/>
+      <w:lvlJc w:val="left"/>
+      <w:pPr>
+        <w:tabs>
+          <w:tab w:val="num" w:pos="5760"/>
+        </w:tabs>
+        <w:ind w:left="5760" w:hanging="360"/>
+      </w:pPr>
+      <w:rPr>
+        <w:rFonts w:ascii="Symbol" w:hAnsi="Symbol" w:hint="default"/>
+        <w:sz w:val="20"/>
+      </w:rPr>
+    </w:lvl>
+    <w:lvl w:ilvl="8">
+      <w:start w:val="1"/>
+      <w:numFmt w:val="bullet"/>
+      <w:lvlText w:val=""/>
+      <w:lvlJc w:val="left"/>
+      <w:pPr>
+        <w:tabs>
+          <w:tab w:val="num" w:pos="6480"/>
+        </w:tabs>
+        <w:ind w:left="6480" w:hanging="360"/>
+      </w:pPr>
+      <w:rPr>
+        <w:rFonts w:ascii="Symbol" w:hAnsi="Symbol" w:hint="default"/>
+        <w:sz w:val="20"/>
+      </w:rPr>
+    </w:lvl>
+  </w:abstractNum>
+  <w:abstractNum w:abstractNumId="1" w15:restartNumberingAfterBreak="0">
+    <w:nsid w:val="0EDC3276"/>
+    <w:multiLevelType w:val="multilevel"/>
+    <w:tmpl w:val="3BB27AB6"/>
+    <w:lvl w:ilvl="0">
+      <w:start w:val="1"/>
+      <w:numFmt w:val="bullet"/>
+      <w:lvlText w:val=""/>
+      <w:lvlJc w:val="left"/>
+      <w:pPr>
+        <w:tabs>
+          <w:tab w:val="num" w:pos="720"/>
+        </w:tabs>
+        <w:ind w:left="720" w:hanging="360"/>
+      </w:pPr>
+      <w:rPr>
+        <w:rFonts w:ascii="Symbol" w:hAnsi="Symbol" w:hint="default"/>
+        <w:sz w:val="20"/>
+      </w:rPr>
+    </w:lvl>
+    <w:lvl w:ilvl="1">
+      <w:start w:val="1"/>
+      <w:numFmt w:val="bullet"/>
+      <w:lvlText w:val=""/>
+      <w:lvlJc w:val="left"/>
+      <w:pPr>
+        <w:tabs>
+          <w:tab w:val="num" w:pos="1440"/>
+        </w:tabs>
+        <w:ind w:left="1440" w:hanging="360"/>
+      </w:pPr>
+      <w:rPr>
+        <w:rFonts w:ascii="Symbol" w:hAnsi="Symbol" w:hint="default"/>
+        <w:sz w:val="20"/>
+      </w:rPr>
+    </w:lvl>
+    <w:lvl w:ilvl="2">
+      <w:start w:val="1"/>
+      <w:numFmt w:val="bullet"/>
+      <w:lvlText w:val=""/>
+      <w:lvlJc w:val="left"/>
+      <w:pPr>
+        <w:tabs>
+          <w:tab w:val="num" w:pos="2160"/>
+        </w:tabs>
+        <w:ind w:left="2160" w:hanging="360"/>
+      </w:pPr>
+      <w:rPr>
+        <w:rFonts w:ascii="Symbol" w:hAnsi="Symbol" w:hint="default"/>
+        <w:sz w:val="20"/>
+      </w:rPr>
+    </w:lvl>
+    <w:lvl w:ilvl="3">
+      <w:start w:val="1"/>
+      <w:numFmt w:val="bullet"/>
+      <w:lvlText w:val=""/>
+      <w:lvlJc w:val="left"/>
+      <w:pPr>
+        <w:tabs>
+          <w:tab w:val="num" w:pos="2880"/>
+        </w:tabs>
+        <w:ind w:left="2880" w:hanging="360"/>
+      </w:pPr>
+      <w:rPr>
+        <w:rFonts w:ascii="Symbol" w:hAnsi="Symbol" w:hint="default"/>
+        <w:sz w:val="20"/>
+      </w:rPr>
+    </w:lvl>
+    <w:lvl w:ilvl="4">
+      <w:start w:val="1"/>
+      <w:numFmt w:val="bullet"/>
+      <w:lvlText w:val=""/>
+      <w:lvlJc w:val="left"/>
+      <w:pPr>
+        <w:tabs>
+          <w:tab w:val="num" w:pos="3600"/>
+        </w:tabs>
+        <w:ind w:left="3600" w:hanging="360"/>
+      </w:pPr>
+      <w:rPr>
+        <w:rFonts w:ascii="Symbol" w:hAnsi="Symbol" w:hint="default"/>
+        <w:sz w:val="20"/>
+      </w:rPr>
+    </w:lvl>
+    <w:lvl w:ilvl="5">
+      <w:start w:val="1"/>
+      <w:numFmt w:val="bullet"/>
+      <w:lvlText w:val=""/>
+      <w:lvlJc w:val="left"/>
+      <w:pPr>
+        <w:tabs>
+          <w:tab w:val="num" w:pos="4320"/>
+        </w:tabs>
+        <w:ind w:left="4320" w:hanging="360"/>
+      </w:pPr>
+      <w:rPr>
+        <w:rFonts w:ascii="Symbol" w:hAnsi="Symbol" w:hint="default"/>
+        <w:sz w:val="20"/>
+      </w:rPr>
+    </w:lvl>
+    <w:lvl w:ilvl="6">
+      <w:start w:val="1"/>
+      <w:numFmt w:val="bullet"/>
+      <w:lvlText w:val=""/>
+      <w:lvlJc w:val="left"/>
+      <w:pPr>
+        <w:tabs>
+          <w:tab w:val="num" w:pos="5040"/>
+        </w:tabs>
+        <w:ind w:left="5040" w:hanging="360"/>
+      </w:pPr>
+      <w:rPr>
+        <w:rFonts w:ascii="Symbol" w:hAnsi="Symbol" w:hint="default"/>
+        <w:sz w:val="20"/>
+      </w:rPr>
+    </w:lvl>
+    <w:lvl w:ilvl="7">
+      <w:start w:val="1"/>
+      <w:numFmt w:val="bullet"/>
+      <w:lvlText w:val=""/>
+      <w:lvlJc w:val="left"/>
+      <w:pPr>
+        <w:tabs>
+          <w:tab w:val="num" w:pos="5760"/>
+        </w:tabs>
+        <w:ind w:left="5760" w:hanging="360"/>
+      </w:pPr>
+      <w:rPr>
+        <w:rFonts w:ascii="Symbol" w:hAnsi="Symbol" w:hint="default"/>
+        <w:sz w:val="20"/>
+      </w:rPr>
+    </w:lvl>
+    <w:lvl w:ilvl="8">
+      <w:start w:val="1"/>
+      <w:numFmt w:val="bullet"/>
+      <w:lvlText w:val=""/>
+      <w:lvlJc w:val="left"/>
+      <w:pPr>
+        <w:tabs>
+          <w:tab w:val="num" w:pos="6480"/>
+        </w:tabs>
+        <w:ind w:left="6480" w:hanging="360"/>
+      </w:pPr>
+      <w:rPr>
+        <w:rFonts w:ascii="Symbol" w:hAnsi="Symbol" w:hint="default"/>
+        <w:sz w:val="20"/>
+      </w:rPr>
+    </w:lvl>
+  </w:abstractNum>
+  <w:abstractNum w:abstractNumId="2" w15:restartNumberingAfterBreak="0">
+    <w:nsid w:val="2B2F685C"/>
+    <w:multiLevelType w:val="multilevel"/>
+    <w:tmpl w:val="AB648D4C"/>
+    <w:lvl w:ilvl="0">
+      <w:start w:val="1"/>
+      <w:numFmt w:val="bullet"/>
+      <w:lvlText w:val=""/>
+      <w:lvlJc w:val="left"/>
+      <w:pPr>
+        <w:tabs>
+          <w:tab w:val="num" w:pos="720"/>
+        </w:tabs>
+        <w:ind w:left="720" w:hanging="360"/>
+      </w:pPr>
+      <w:rPr>
+        <w:rFonts w:ascii="Symbol" w:hAnsi="Symbol" w:hint="default"/>
+        <w:sz w:val="20"/>
+      </w:rPr>
+    </w:lvl>
+    <w:lvl w:ilvl="1">
+      <w:start w:val="1"/>
+      <w:numFmt w:val="bullet"/>
+      <w:lvlText w:val=""/>
+      <w:lvlJc w:val="left"/>
+      <w:pPr>
+        <w:tabs>
+          <w:tab w:val="num" w:pos="1440"/>
+        </w:tabs>
+        <w:ind w:left="1440" w:hanging="360"/>
+      </w:pPr>
+      <w:rPr>
+        <w:rFonts w:ascii="Symbol" w:hAnsi="Symbol" w:hint="default"/>
+        <w:sz w:val="20"/>
+      </w:rPr>
+    </w:lvl>
+    <w:lvl w:ilvl="2">
+      <w:start w:val="1"/>
+      <w:numFmt w:val="bullet"/>
+      <w:lvlText w:val=""/>
+      <w:lvlJc w:val="left"/>
+      <w:pPr>
+        <w:tabs>
+          <w:tab w:val="num" w:pos="2160"/>
+        </w:tabs>
+        <w:ind w:left="2160" w:hanging="360"/>
+      </w:pPr>
+      <w:rPr>
+        <w:rFonts w:ascii="Symbol" w:hAnsi="Symbol" w:hint="default"/>
+        <w:sz w:val="20"/>
+      </w:rPr>
+    </w:lvl>
+    <w:lvl w:ilvl="3">
+      <w:start w:val="1"/>
+      <w:numFmt w:val="bullet"/>
+      <w:lvlText w:val=""/>
+      <w:lvlJc w:val="left"/>
+      <w:pPr>
+        <w:tabs>
+          <w:tab w:val="num" w:pos="2880"/>
+        </w:tabs>
+        <w:ind w:left="2880" w:hanging="360"/>
+      </w:pPr>
+      <w:rPr>
+        <w:rFonts w:ascii="Symbol" w:hAnsi="Symbol" w:hint="default"/>
+        <w:sz w:val="20"/>
+      </w:rPr>
+    </w:lvl>
+    <w:lvl w:ilvl="4">
+      <w:start w:val="1"/>
+      <w:numFmt w:val="bullet"/>
+      <w:lvlText w:val=""/>
+      <w:lvlJc w:val="left"/>
+      <w:pPr>
+        <w:tabs>
+          <w:tab w:val="num" w:pos="3600"/>
+        </w:tabs>
+        <w:ind w:left="3600" w:hanging="360"/>
+      </w:pPr>
+      <w:rPr>
+        <w:rFonts w:ascii="Symbol" w:hAnsi="Symbol" w:hint="default"/>
+        <w:sz w:val="20"/>
+      </w:rPr>
+    </w:lvl>
+    <w:lvl w:ilvl="5">
+      <w:start w:val="1"/>
+      <w:numFmt w:val="bullet"/>
+      <w:lvlText w:val=""/>
+      <w:lvlJc w:val="left"/>
+      <w:pPr>
+        <w:tabs>
+          <w:tab w:val="num" w:pos="4320"/>
+        </w:tabs>
+        <w:ind w:left="4320" w:hanging="360"/>
+      </w:pPr>
+      <w:rPr>
+        <w:rFonts w:ascii="Symbol" w:hAnsi="Symbol" w:hint="default"/>
+        <w:sz w:val="20"/>
+      </w:rPr>
+    </w:lvl>
+    <w:lvl w:ilvl="6">
+      <w:start w:val="1"/>
+      <w:numFmt w:val="bullet"/>
+      <w:lvlText w:val=""/>
+      <w:lvlJc w:val="left"/>
+      <w:pPr>
+        <w:tabs>
+          <w:tab w:val="num" w:pos="5040"/>
+        </w:tabs>
+        <w:ind w:left="5040" w:hanging="360"/>
+      </w:pPr>
+      <w:rPr>
+        <w:rFonts w:ascii="Symbol" w:hAnsi="Symbol" w:hint="default"/>
+        <w:sz w:val="20"/>
+      </w:rPr>
+    </w:lvl>
+    <w:lvl w:ilvl="7">
+      <w:start w:val="1"/>
+      <w:numFmt w:val="bullet"/>
+      <w:lvlText w:val=""/>
+      <w:lvlJc w:val="left"/>
+      <w:pPr>
+        <w:tabs>
+          <w:tab w:val="num" w:pos="5760"/>
+        </w:tabs>
+        <w:ind w:left="5760" w:hanging="360"/>
+      </w:pPr>
+      <w:rPr>
+        <w:rFonts w:ascii="Symbol" w:hAnsi="Symbol" w:hint="default"/>
+        <w:sz w:val="20"/>
+      </w:rPr>
+    </w:lvl>
+    <w:lvl w:ilvl="8">
+      <w:start w:val="1"/>
+      <w:numFmt w:val="bullet"/>
+      <w:lvlText w:val=""/>
+      <w:lvlJc w:val="left"/>
+      <w:pPr>
+        <w:tabs>
+          <w:tab w:val="num" w:pos="6480"/>
+        </w:tabs>
+        <w:ind w:left="6480" w:hanging="360"/>
+      </w:pPr>
+      <w:rPr>
+        <w:rFonts w:ascii="Symbol" w:hAnsi="Symbol" w:hint="default"/>
+        <w:sz w:val="20"/>
+      </w:rPr>
+    </w:lvl>
+  </w:abstractNum>
+  <w:abstractNum w:abstractNumId="3" w15:restartNumberingAfterBreak="0">
+    <w:nsid w:val="369D7377"/>
+    <w:multiLevelType w:val="multilevel"/>
+    <w:tmpl w:val="EB886994"/>
+    <w:lvl w:ilvl="0">
+      <w:start w:val="1"/>
+      <w:numFmt w:val="bullet"/>
+      <w:lvlText w:val=""/>
+      <w:lvlJc w:val="left"/>
+      <w:pPr>
+        <w:tabs>
+          <w:tab w:val="num" w:pos="720"/>
+        </w:tabs>
+        <w:ind w:left="720" w:hanging="360"/>
+      </w:pPr>
+      <w:rPr>
+        <w:rFonts w:ascii="Symbol" w:hAnsi="Symbol" w:hint="default"/>
+        <w:sz w:val="20"/>
+      </w:rPr>
+    </w:lvl>
+    <w:lvl w:ilvl="1">
+      <w:start w:val="1"/>
+      <w:numFmt w:val="bullet"/>
+      <w:lvlText w:val=""/>
+      <w:lvlJc w:val="left"/>
+      <w:pPr>
+        <w:tabs>
+          <w:tab w:val="num" w:pos="1440"/>
+        </w:tabs>
+        <w:ind w:left="1440" w:hanging="360"/>
+      </w:pPr>
+      <w:rPr>
+        <w:rFonts w:ascii="Symbol" w:hAnsi="Symbol" w:hint="default"/>
+        <w:sz w:val="20"/>
+      </w:rPr>
+    </w:lvl>
+    <w:lvl w:ilvl="2">
+      <w:start w:val="1"/>
+      <w:numFmt w:val="bullet"/>
+      <w:lvlText w:val=""/>
+      <w:lvlJc w:val="left"/>
+      <w:pPr>
+        <w:tabs>
+          <w:tab w:val="num" w:pos="2160"/>
+        </w:tabs>
+        <w:ind w:left="2160" w:hanging="360"/>
+      </w:pPr>
+      <w:rPr>
+        <w:rFonts w:ascii="Symbol" w:hAnsi="Symbol" w:hint="default"/>
+        <w:sz w:val="20"/>
+      </w:rPr>
+    </w:lvl>
+    <w:lvl w:ilvl="3">
+      <w:start w:val="1"/>
+      <w:numFmt w:val="bullet"/>
+      <w:lvlText w:val=""/>
+      <w:lvlJc w:val="left"/>
+      <w:pPr>
+        <w:tabs>
+          <w:tab w:val="num" w:pos="2880"/>
+        </w:tabs>
+        <w:ind w:left="2880" w:hanging="360"/>
+      </w:pPr>
+      <w:rPr>
+        <w:rFonts w:ascii="Symbol" w:hAnsi="Symbol" w:hint="default"/>
+        <w:sz w:val="20"/>
+      </w:rPr>
+    </w:lvl>
+    <w:lvl w:ilvl="4">
+      <w:start w:val="1"/>
+      <w:numFmt w:val="bullet"/>
+      <w:lvlText w:val=""/>
+      <w:lvlJc w:val="left"/>
+      <w:pPr>
+        <w:tabs>
+          <w:tab w:val="num" w:pos="3600"/>
+        </w:tabs>
+        <w:ind w:left="3600" w:hanging="360"/>
+      </w:pPr>
+      <w:rPr>
+        <w:rFonts w:ascii="Symbol" w:hAnsi="Symbol" w:hint="default"/>
+        <w:sz w:val="20"/>
+      </w:rPr>
+    </w:lvl>
+    <w:lvl w:ilvl="5">
+      <w:start w:val="1"/>
+      <w:numFmt w:val="bullet"/>
+      <w:lvlText w:val=""/>
+      <w:lvlJc w:val="left"/>
+      <w:pPr>
+        <w:tabs>
+          <w:tab w:val="num" w:pos="4320"/>
+        </w:tabs>
+        <w:ind w:left="4320" w:hanging="360"/>
+      </w:pPr>
+      <w:rPr>
+        <w:rFonts w:ascii="Symbol" w:hAnsi="Symbol" w:hint="default"/>
+        <w:sz w:val="20"/>
+      </w:rPr>
+    </w:lvl>
+    <w:lvl w:ilvl="6">
+      <w:start w:val="1"/>
+      <w:numFmt w:val="bullet"/>
+      <w:lvlText w:val=""/>
+      <w:lvlJc w:val="left"/>
+      <w:pPr>
+        <w:tabs>
+          <w:tab w:val="num" w:pos="5040"/>
+        </w:tabs>
+        <w:ind w:left="5040" w:hanging="360"/>
+      </w:pPr>
+      <w:rPr>
+        <w:rFonts w:ascii="Symbol" w:hAnsi="Symbol" w:hint="default"/>
+        <w:sz w:val="20"/>
+      </w:rPr>
+    </w:lvl>
+    <w:lvl w:ilvl="7">
+      <w:start w:val="1"/>
+      <w:numFmt w:val="bullet"/>
+      <w:lvlText w:val=""/>
+      <w:lvlJc w:val="left"/>
+      <w:pPr>
+        <w:tabs>
+          <w:tab w:val="num" w:pos="5760"/>
+        </w:tabs>
+        <w:ind w:left="5760" w:hanging="360"/>
+      </w:pPr>
+      <w:rPr>
+        <w:rFonts w:ascii="Symbol" w:hAnsi="Symbol" w:hint="default"/>
+        <w:sz w:val="20"/>
+      </w:rPr>
+    </w:lvl>
+    <w:lvl w:ilvl="8">
+      <w:start w:val="1"/>
+      <w:numFmt w:val="bullet"/>
+      <w:lvlText w:val=""/>
+      <w:lvlJc w:val="left"/>
+      <w:pPr>
+        <w:tabs>
+          <w:tab w:val="num" w:pos="6480"/>
+        </w:tabs>
+        <w:ind w:left="6480" w:hanging="360"/>
+      </w:pPr>
+      <w:rPr>
+        <w:rFonts w:ascii="Symbol" w:hAnsi="Symbol" w:hint="default"/>
+        <w:sz w:val="20"/>
+      </w:rPr>
+    </w:lvl>
+  </w:abstractNum>
+  <w:abstractNum w:abstractNumId="4" w15:restartNumberingAfterBreak="0">
+    <w:nsid w:val="3FF43494"/>
+    <w:multiLevelType w:val="multilevel"/>
+    <w:tmpl w:val="960E1612"/>
+    <w:lvl w:ilvl="0">
+      <w:start w:val="1"/>
+      <w:numFmt w:val="bullet"/>
+      <w:lvlText w:val=""/>
+      <w:lvlJc w:val="left"/>
+      <w:pPr>
+        <w:tabs>
+          <w:tab w:val="num" w:pos="720"/>
+        </w:tabs>
+        <w:ind w:left="720" w:hanging="360"/>
+      </w:pPr>
+      <w:rPr>
+        <w:rFonts w:ascii="Symbol" w:hAnsi="Symbol" w:hint="default"/>
+        <w:sz w:val="20"/>
+      </w:rPr>
+    </w:lvl>
+    <w:lvl w:ilvl="1">
+      <w:start w:val="1"/>
+      <w:numFmt w:val="bullet"/>
+      <w:lvlText w:val=""/>
+      <w:lvlJc w:val="left"/>
+      <w:pPr>
+        <w:tabs>
+          <w:tab w:val="num" w:pos="1440"/>
+        </w:tabs>
+        <w:ind w:left="1440" w:hanging="360"/>
+      </w:pPr>
+      <w:rPr>
+        <w:rFonts w:ascii="Symbol" w:hAnsi="Symbol" w:hint="default"/>
+        <w:sz w:val="20"/>
+      </w:rPr>
+    </w:lvl>
+    <w:lvl w:ilvl="2">
+      <w:start w:val="1"/>
+      <w:numFmt w:val="bullet"/>
+      <w:lvlText w:val=""/>
+      <w:lvlJc w:val="left"/>
+      <w:pPr>
+        <w:tabs>
+          <w:tab w:val="num" w:pos="2160"/>
+        </w:tabs>
+        <w:ind w:left="2160" w:hanging="360"/>
+      </w:pPr>
+      <w:rPr>
+        <w:rFonts w:ascii="Symbol" w:hAnsi="Symbol" w:hint="default"/>
+        <w:sz w:val="20"/>
+      </w:rPr>
+    </w:lvl>
+    <w:lvl w:ilvl="3">
+      <w:start w:val="1"/>
+      <w:numFmt w:val="bullet"/>
+      <w:lvlText w:val=""/>
+      <w:lvlJc w:val="left"/>
+      <w:pPr>
+        <w:tabs>
+          <w:tab w:val="num" w:pos="2880"/>
+        </w:tabs>
+        <w:ind w:left="2880" w:hanging="360"/>
+      </w:pPr>
+      <w:rPr>
+        <w:rFonts w:ascii="Symbol" w:hAnsi="Symbol" w:hint="default"/>
+        <w:sz w:val="20"/>
+      </w:rPr>
+    </w:lvl>
+    <w:lvl w:ilvl="4">
+      <w:start w:val="1"/>
+      <w:numFmt w:val="bullet"/>
+      <w:lvlText w:val=""/>
+      <w:lvlJc w:val="left"/>
+      <w:pPr>
+        <w:tabs>
+          <w:tab w:val="num" w:pos="3600"/>
+        </w:tabs>
+        <w:ind w:left="3600" w:hanging="360"/>
+      </w:pPr>
+      <w:rPr>
+        <w:rFonts w:ascii="Symbol" w:hAnsi="Symbol" w:hint="default"/>
+        <w:sz w:val="20"/>
+      </w:rPr>
+    </w:lvl>
+    <w:lvl w:ilvl="5">
+      <w:start w:val="1"/>
+      <w:numFmt w:val="bullet"/>
+      <w:lvlText w:val=""/>
+      <w:lvlJc w:val="left"/>
+      <w:pPr>
+        <w:tabs>
+          <w:tab w:val="num" w:pos="4320"/>
+        </w:tabs>
+        <w:ind w:left="4320" w:hanging="360"/>
+      </w:pPr>
+      <w:rPr>
+        <w:rFonts w:ascii="Symbol" w:hAnsi="Symbol" w:hint="default"/>
+        <w:sz w:val="20"/>
+      </w:rPr>
+    </w:lvl>
+    <w:lvl w:ilvl="6">
+      <w:start w:val="1"/>
+      <w:numFmt w:val="bullet"/>
+      <w:lvlText w:val=""/>
+      <w:lvlJc w:val="left"/>
+      <w:pPr>
+        <w:tabs>
+          <w:tab w:val="num" w:pos="5040"/>
+        </w:tabs>
+        <w:ind w:left="5040" w:hanging="360"/>
+      </w:pPr>
+      <w:rPr>
+        <w:rFonts w:ascii="Symbol" w:hAnsi="Symbol" w:hint="default"/>
+        <w:sz w:val="20"/>
+      </w:rPr>
+    </w:lvl>
+    <w:lvl w:ilvl="7">
+      <w:start w:val="1"/>
+      <w:numFmt w:val="bullet"/>
+      <w:lvlText w:val=""/>
+      <w:lvlJc w:val="left"/>
+      <w:pPr>
+        <w:tabs>
+          <w:tab w:val="num" w:pos="5760"/>
+        </w:tabs>
+        <w:ind w:left="5760" w:hanging="360"/>
+      </w:pPr>
+      <w:rPr>
+        <w:rFonts w:ascii="Symbol" w:hAnsi="Symbol" w:hint="default"/>
+        <w:sz w:val="20"/>
+      </w:rPr>
+    </w:lvl>
+    <w:lvl w:ilvl="8">
+      <w:start w:val="1"/>
+      <w:numFmt w:val="bullet"/>
+      <w:lvlText w:val=""/>
+      <w:lvlJc w:val="left"/>
+      <w:pPr>
+        <w:tabs>
+          <w:tab w:val="num" w:pos="6480"/>
+        </w:tabs>
+        <w:ind w:left="6480" w:hanging="360"/>
+      </w:pPr>
+      <w:rPr>
+        <w:rFonts w:ascii="Symbol" w:hAnsi="Symbol" w:hint="default"/>
+        <w:sz w:val="20"/>
+      </w:rPr>
+    </w:lvl>
+  </w:abstractNum>
+  <w:abstractNum w:abstractNumId="5" w15:restartNumberingAfterBreak="0">
+    <w:nsid w:val="508C5F09"/>
+    <w:multiLevelType w:val="multilevel"/>
+    <w:tmpl w:val="5510D18C"/>
+    <w:lvl w:ilvl="0">
+      <w:start w:val="1"/>
+      <w:numFmt w:val="bullet"/>
+      <w:lvlText w:val=""/>
+      <w:lvlJc w:val="left"/>
+      <w:pPr>
+        <w:tabs>
+          <w:tab w:val="num" w:pos="720"/>
+        </w:tabs>
+        <w:ind w:left="720" w:hanging="360"/>
+      </w:pPr>
+      <w:rPr>
+        <w:rFonts w:ascii="Symbol" w:hAnsi="Symbol" w:hint="default"/>
+        <w:sz w:val="20"/>
+      </w:rPr>
+    </w:lvl>
+    <w:lvl w:ilvl="1">
+      <w:start w:val="1"/>
+      <w:numFmt w:val="bullet"/>
+      <w:lvlText w:val=""/>
+      <w:lvlJc w:val="left"/>
+      <w:pPr>
+        <w:tabs>
+          <w:tab w:val="num" w:pos="1440"/>
+        </w:tabs>
+        <w:ind w:left="1440" w:hanging="360"/>
+      </w:pPr>
+      <w:rPr>
+        <w:rFonts w:ascii="Symbol" w:hAnsi="Symbol" w:hint="default"/>
+        <w:sz w:val="20"/>
+      </w:rPr>
+    </w:lvl>
+    <w:lvl w:ilvl="2">
+      <w:start w:val="1"/>
+      <w:numFmt w:val="bullet"/>
+      <w:lvlText w:val=""/>
+      <w:lvlJc w:val="left"/>
+      <w:pPr>
+        <w:tabs>
+          <w:tab w:val="num" w:pos="2160"/>
+        </w:tabs>
+        <w:ind w:left="2160" w:hanging="360"/>
+      </w:pPr>
+      <w:rPr>
+        <w:rFonts w:ascii="Symbol" w:hAnsi="Symbol" w:hint="default"/>
+        <w:sz w:val="20"/>
+      </w:rPr>
+    </w:lvl>
+    <w:lvl w:ilvl="3">
+      <w:start w:val="1"/>
+      <w:numFmt w:val="bullet"/>
+      <w:lvlText w:val=""/>
+      <w:lvlJc w:val="left"/>
+      <w:pPr>
+        <w:tabs>
+          <w:tab w:val="num" w:pos="2880"/>
+        </w:tabs>
+        <w:ind w:left="2880" w:hanging="360"/>
+      </w:pPr>
+      <w:rPr>
+        <w:rFonts w:ascii="Symbol" w:hAnsi="Symbol" w:hint="default"/>
+        <w:sz w:val="20"/>
+      </w:rPr>
+    </w:lvl>
+    <w:lvl w:ilvl="4">
+      <w:start w:val="1"/>
+      <w:numFmt w:val="bullet"/>
+      <w:lvlText w:val=""/>
+      <w:lvlJc w:val="left"/>
+      <w:pPr>
+        <w:tabs>
+          <w:tab w:val="num" w:pos="3600"/>
+        </w:tabs>
+        <w:ind w:left="3600" w:hanging="360"/>
+      </w:pPr>
+      <w:rPr>
+        <w:rFonts w:ascii="Symbol" w:hAnsi="Symbol" w:hint="default"/>
+        <w:sz w:val="20"/>
+      </w:rPr>
+    </w:lvl>
+    <w:lvl w:ilvl="5">
+      <w:start w:val="1"/>
+      <w:numFmt w:val="bullet"/>
+      <w:lvlText w:val=""/>
+      <w:lvlJc w:val="left"/>
+      <w:pPr>
+        <w:tabs>
+          <w:tab w:val="num" w:pos="4320"/>
+        </w:tabs>
+        <w:ind w:left="4320" w:hanging="360"/>
+      </w:pPr>
+      <w:rPr>
+        <w:rFonts w:ascii="Symbol" w:hAnsi="Symbol" w:hint="default"/>
+        <w:sz w:val="20"/>
+      </w:rPr>
+    </w:lvl>
+    <w:lvl w:ilvl="6">
+      <w:start w:val="1"/>
+      <w:numFmt w:val="bullet"/>
+      <w:lvlText w:val=""/>
+      <w:lvlJc w:val="left"/>
+      <w:pPr>
+        <w:tabs>
+          <w:tab w:val="num" w:pos="5040"/>
+        </w:tabs>
+        <w:ind w:left="5040" w:hanging="360"/>
+      </w:pPr>
+      <w:rPr>
+        <w:rFonts w:ascii="Symbol" w:hAnsi="Symbol" w:hint="default"/>
+        <w:sz w:val="20"/>
+      </w:rPr>
+    </w:lvl>
+    <w:lvl w:ilvl="7">
+      <w:start w:val="1"/>
+      <w:numFmt w:val="bullet"/>
+      <w:lvlText w:val=""/>
+      <w:lvlJc w:val="left"/>
+      <w:pPr>
+        <w:tabs>
+          <w:tab w:val="num" w:pos="5760"/>
+        </w:tabs>
+        <w:ind w:left="5760" w:hanging="360"/>
+      </w:pPr>
+      <w:rPr>
+        <w:rFonts w:ascii="Symbol" w:hAnsi="Symbol" w:hint="default"/>
+        <w:sz w:val="20"/>
+      </w:rPr>
+    </w:lvl>
+    <w:lvl w:ilvl="8">
+      <w:start w:val="1"/>
+      <w:numFmt w:val="bullet"/>
+      <w:lvlText w:val=""/>
+      <w:lvlJc w:val="left"/>
+      <w:pPr>
+        <w:tabs>
+          <w:tab w:val="num" w:pos="6480"/>
+        </w:tabs>
+        <w:ind w:left="6480" w:hanging="360"/>
+      </w:pPr>
+      <w:rPr>
+        <w:rFonts w:ascii="Symbol" w:hAnsi="Symbol" w:hint="default"/>
+        <w:sz w:val="20"/>
+      </w:rPr>
+    </w:lvl>
+  </w:abstractNum>
+  <w:abstractNum w:abstractNumId="6" w15:restartNumberingAfterBreak="0">
+    <w:nsid w:val="51416E73"/>
+    <w:multiLevelType w:val="multilevel"/>
+    <w:tmpl w:val="E2F45B3E"/>
+    <w:lvl w:ilvl="0">
+      <w:start w:val="1"/>
+      <w:numFmt w:val="bullet"/>
+      <w:lvlText w:val=""/>
+      <w:lvlJc w:val="left"/>
+      <w:pPr>
+        <w:tabs>
+          <w:tab w:val="num" w:pos="720"/>
+        </w:tabs>
+        <w:ind w:left="720" w:hanging="360"/>
+      </w:pPr>
+      <w:rPr>
+        <w:rFonts w:ascii="Symbol" w:hAnsi="Symbol" w:hint="default"/>
+        <w:sz w:val="20"/>
+      </w:rPr>
+    </w:lvl>
+    <w:lvl w:ilvl="1">
+      <w:start w:val="1"/>
+      <w:numFmt w:val="bullet"/>
+      <w:lvlText w:val=""/>
+      <w:lvlJc w:val="left"/>
+      <w:pPr>
+        <w:tabs>
+          <w:tab w:val="num" w:pos="1440"/>
+        </w:tabs>
+        <w:ind w:left="1440" w:hanging="360"/>
+      </w:pPr>
+      <w:rPr>
+        <w:rFonts w:ascii="Symbol" w:hAnsi="Symbol" w:hint="default"/>
+        <w:sz w:val="20"/>
+      </w:rPr>
+    </w:lvl>
+    <w:lvl w:ilvl="2">
+      <w:start w:val="1"/>
+      <w:numFmt w:val="bullet"/>
+      <w:lvlText w:val=""/>
+      <w:lvlJc w:val="left"/>
+      <w:pPr>
+        <w:tabs>
+          <w:tab w:val="num" w:pos="2160"/>
+        </w:tabs>
+        <w:ind w:left="2160" w:hanging="360"/>
+      </w:pPr>
+      <w:rPr>
+        <w:rFonts w:ascii="Symbol" w:hAnsi="Symbol" w:hint="default"/>
+        <w:sz w:val="20"/>
+      </w:rPr>
+    </w:lvl>
+    <w:lvl w:ilvl="3">
+      <w:start w:val="1"/>
+      <w:numFmt w:val="bullet"/>
+      <w:lvlText w:val=""/>
+      <w:lvlJc w:val="left"/>
+      <w:pPr>
+        <w:tabs>
+          <w:tab w:val="num" w:pos="2880"/>
+        </w:tabs>
+        <w:ind w:left="2880" w:hanging="360"/>
+      </w:pPr>
+      <w:rPr>
+        <w:rFonts w:ascii="Symbol" w:hAnsi="Symbol" w:hint="default"/>
+        <w:sz w:val="20"/>
+      </w:rPr>
+    </w:lvl>
+    <w:lvl w:ilvl="4">
+      <w:start w:val="1"/>
+      <w:numFmt w:val="bullet"/>
+      <w:lvlText w:val=""/>
+      <w:lvlJc w:val="left"/>
+      <w:pPr>
+        <w:tabs>
+          <w:tab w:val="num" w:pos="3600"/>
+        </w:tabs>
+        <w:ind w:left="3600" w:hanging="360"/>
+      </w:pPr>
+      <w:rPr>
+        <w:rFonts w:ascii="Symbol" w:hAnsi="Symbol" w:hint="default"/>
+        <w:sz w:val="20"/>
+      </w:rPr>
+    </w:lvl>
+    <w:lvl w:ilvl="5">
+      <w:start w:val="1"/>
+      <w:numFmt w:val="bullet"/>
+      <w:lvlText w:val=""/>
+      <w:lvlJc w:val="left"/>
+      <w:pPr>
+        <w:tabs>
+          <w:tab w:val="num" w:pos="4320"/>
+        </w:tabs>
+        <w:ind w:left="4320" w:hanging="360"/>
+      </w:pPr>
+      <w:rPr>
+        <w:rFonts w:ascii="Symbol" w:hAnsi="Symbol" w:hint="default"/>
+        <w:sz w:val="20"/>
+      </w:rPr>
+    </w:lvl>
+    <w:lvl w:ilvl="6">
+      <w:start w:val="1"/>
+      <w:numFmt w:val="bullet"/>
+      <w:lvlText w:val=""/>
+      <w:lvlJc w:val="left"/>
+      <w:pPr>
+        <w:tabs>
+          <w:tab w:val="num" w:pos="5040"/>
+        </w:tabs>
+        <w:ind w:left="5040" w:hanging="360"/>
+      </w:pPr>
+      <w:rPr>
+        <w:rFonts w:ascii="Symbol" w:hAnsi="Symbol" w:hint="default"/>
+        <w:sz w:val="20"/>
+      </w:rPr>
+    </w:lvl>
+    <w:lvl w:ilvl="7">
+      <w:start w:val="1"/>
+      <w:numFmt w:val="bullet"/>
+      <w:lvlText w:val=""/>
+      <w:lvlJc w:val="left"/>
+      <w:pPr>
+        <w:tabs>
+          <w:tab w:val="num" w:pos="5760"/>
+        </w:tabs>
+        <w:ind w:left="5760" w:hanging="360"/>
+      </w:pPr>
+      <w:rPr>
+        <w:rFonts w:ascii="Symbol" w:hAnsi="Symbol" w:hint="default"/>
+        <w:sz w:val="20"/>
+      </w:rPr>
+    </w:lvl>
+    <w:lvl w:ilvl="8">
+      <w:start w:val="1"/>
+      <w:numFmt w:val="bullet"/>
+      <w:lvlText w:val=""/>
+      <w:lvlJc w:val="left"/>
+      <w:pPr>
+        <w:tabs>
+          <w:tab w:val="num" w:pos="6480"/>
+        </w:tabs>
+        <w:ind w:left="6480" w:hanging="360"/>
+      </w:pPr>
+      <w:rPr>
+        <w:rFonts w:ascii="Symbol" w:hAnsi="Symbol" w:hint="default"/>
+        <w:sz w:val="20"/>
+      </w:rPr>
+    </w:lvl>
+  </w:abstractNum>
+  <w:abstractNum w:abstractNumId="7" w15:restartNumberingAfterBreak="0">
+    <w:nsid w:val="5C4D41A6"/>
+    <w:multiLevelType w:val="multilevel"/>
+    <w:tmpl w:val="6C06ABCE"/>
+    <w:lvl w:ilvl="0">
+      <w:start w:val="1"/>
+      <w:numFmt w:val="decimal"/>
+      <w:lvlText w:val="%1."/>
+      <w:lvlJc w:val="left"/>
+      <w:pPr>
+        <w:tabs>
+          <w:tab w:val="num" w:pos="720"/>
+        </w:tabs>
+        <w:ind w:left="720" w:hanging="360"/>
+      </w:pPr>
+    </w:lvl>
+    <w:lvl w:ilvl="1">
+      <w:start w:val="1"/>
+      <w:numFmt w:val="decimal"/>
+      <w:lvlText w:val="%2."/>
+      <w:lvlJc w:val="left"/>
+      <w:pPr>
+        <w:tabs>
+          <w:tab w:val="num" w:pos="1440"/>
+        </w:tabs>
+        <w:ind w:left="1440" w:hanging="360"/>
+      </w:pPr>
+    </w:lvl>
+    <w:lvl w:ilvl="2">
+      <w:start w:val="1"/>
+      <w:numFmt w:val="decimal"/>
+      <w:lvlText w:val="%3."/>
+      <w:lvlJc w:val="left"/>
+      <w:pPr>
+        <w:tabs>
+          <w:tab w:val="num" w:pos="2160"/>
+        </w:tabs>
+        <w:ind w:left="2160" w:hanging="360"/>
+      </w:pPr>
+    </w:lvl>
+    <w:lvl w:ilvl="3">
+      <w:start w:val="1"/>
+      <w:numFmt w:val="decimal"/>
+      <w:lvlText w:val="%4."/>
+      <w:lvlJc w:val="left"/>
+      <w:pPr>
+        <w:tabs>
+          <w:tab w:val="num" w:pos="2880"/>
+        </w:tabs>
+        <w:ind w:left="2880" w:hanging="360"/>
+      </w:pPr>
+    </w:lvl>
+    <w:lvl w:ilvl="4">
+      <w:start w:val="1"/>
+      <w:numFmt w:val="decimal"/>
+      <w:lvlText w:val="%5."/>
+      <w:lvlJc w:val="left"/>
+      <w:pPr>
+        <w:tabs>
+          <w:tab w:val="num" w:pos="3600"/>
+        </w:tabs>
+        <w:ind w:left="3600" w:hanging="360"/>
+      </w:pPr>
+    </w:lvl>
+    <w:lvl w:ilvl="5">
+      <w:start w:val="1"/>
+      <w:numFmt w:val="decimal"/>
+      <w:lvlText w:val="%6."/>
+      <w:lvlJc w:val="left"/>
+      <w:pPr>
+        <w:tabs>
+          <w:tab w:val="num" w:pos="4320"/>
+        </w:tabs>
+        <w:ind w:left="4320" w:hanging="360"/>
+      </w:pPr>
+    </w:lvl>
+    <w:lvl w:ilvl="6">
+      <w:start w:val="1"/>
+      <w:numFmt w:val="decimal"/>
+      <w:lvlText w:val="%7."/>
+      <w:lvlJc w:val="left"/>
+      <w:pPr>
+        <w:tabs>
+          <w:tab w:val="num" w:pos="5040"/>
+        </w:tabs>
+        <w:ind w:left="5040" w:hanging="360"/>
+      </w:pPr>
+    </w:lvl>
+    <w:lvl w:ilvl="7">
+      <w:start w:val="1"/>
+      <w:numFmt w:val="decimal"/>
+      <w:lvlText w:val="%8."/>
+      <w:lvlJc w:val="left"/>
+      <w:pPr>
+        <w:tabs>
+          <w:tab w:val="num" w:pos="5760"/>
+        </w:tabs>
+        <w:ind w:left="5760" w:hanging="360"/>
+      </w:pPr>
+    </w:lvl>
+    <w:lvl w:ilvl="8">
+      <w:start w:val="1"/>
+      <w:numFmt w:val="decimal"/>
+      <w:lvlText w:val="%9."/>
+      <w:lvlJc w:val="left"/>
+      <w:pPr>
+        <w:tabs>
+          <w:tab w:val="num" w:pos="6480"/>
+        </w:tabs>
+        <w:ind w:left="6480" w:hanging="360"/>
+      </w:pPr>
+    </w:lvl>
+  </w:abstractNum>
+  <w:abstractNum w:abstractNumId="8" w15:restartNumberingAfterBreak="0">
+    <w:nsid w:val="644A45B4"/>
+    <w:multiLevelType w:val="multilevel"/>
+    <w:tmpl w:val="A630EA1C"/>
+    <w:lvl w:ilvl="0">
+      <w:start w:val="1"/>
+      <w:numFmt w:val="bullet"/>
+      <w:lvlText w:val=""/>
+      <w:lvlJc w:val="left"/>
+      <w:pPr>
+        <w:tabs>
+          <w:tab w:val="num" w:pos="720"/>
+        </w:tabs>
+        <w:ind w:left="720" w:hanging="360"/>
+      </w:pPr>
+      <w:rPr>
+        <w:rFonts w:ascii="Symbol" w:hAnsi="Symbol" w:hint="default"/>
+        <w:sz w:val="20"/>
+      </w:rPr>
+    </w:lvl>
+    <w:lvl w:ilvl="1">
+      <w:start w:val="1"/>
+      <w:numFmt w:val="bullet"/>
+      <w:lvlText w:val=""/>
+      <w:lvlJc w:val="left"/>
+      <w:pPr>
+        <w:tabs>
+          <w:tab w:val="num" w:pos="1440"/>
+        </w:tabs>
+        <w:ind w:left="1440" w:hanging="360"/>
+      </w:pPr>
+      <w:rPr>
+        <w:rFonts w:ascii="Symbol" w:hAnsi="Symbol" w:hint="default"/>
+        <w:sz w:val="20"/>
+      </w:rPr>
+    </w:lvl>
+    <w:lvl w:ilvl="2">
+      <w:start w:val="1"/>
+      <w:numFmt w:val="bullet"/>
+      <w:lvlText w:val=""/>
+      <w:lvlJc w:val="left"/>
+      <w:pPr>
+        <w:tabs>
+          <w:tab w:val="num" w:pos="2160"/>
+        </w:tabs>
+        <w:ind w:left="2160" w:hanging="360"/>
+      </w:pPr>
+      <w:rPr>
+        <w:rFonts w:ascii="Symbol" w:hAnsi="Symbol" w:hint="default"/>
+        <w:sz w:val="20"/>
+      </w:rPr>
+    </w:lvl>
+    <w:lvl w:ilvl="3">
+      <w:start w:val="1"/>
+      <w:numFmt w:val="bullet"/>
+      <w:lvlText w:val=""/>
+      <w:lvlJc w:val="left"/>
+      <w:pPr>
+        <w:tabs>
+          <w:tab w:val="num" w:pos="2880"/>
+        </w:tabs>
+        <w:ind w:left="2880" w:hanging="360"/>
+      </w:pPr>
+      <w:rPr>
+        <w:rFonts w:ascii="Symbol" w:hAnsi="Symbol" w:hint="default"/>
+        <w:sz w:val="20"/>
+      </w:rPr>
+    </w:lvl>
+    <w:lvl w:ilvl="4">
+      <w:start w:val="1"/>
+      <w:numFmt w:val="bullet"/>
+      <w:lvlText w:val=""/>
+      <w:lvlJc w:val="left"/>
+      <w:pPr>
+        <w:tabs>
+          <w:tab w:val="num" w:pos="3600"/>
+        </w:tabs>
+        <w:ind w:left="3600" w:hanging="360"/>
+      </w:pPr>
+      <w:rPr>
+        <w:rFonts w:ascii="Symbol" w:hAnsi="Symbol" w:hint="default"/>
+        <w:sz w:val="20"/>
+      </w:rPr>
+    </w:lvl>
+    <w:lvl w:ilvl="5">
+      <w:start w:val="1"/>
+      <w:numFmt w:val="bullet"/>
+      <w:lvlText w:val=""/>
+      <w:lvlJc w:val="left"/>
+      <w:pPr>
+        <w:tabs>
+          <w:tab w:val="num" w:pos="4320"/>
+        </w:tabs>
+        <w:ind w:left="4320" w:hanging="360"/>
+      </w:pPr>
+      <w:rPr>
+        <w:rFonts w:ascii="Symbol" w:hAnsi="Symbol" w:hint="default"/>
+        <w:sz w:val="20"/>
+      </w:rPr>
+    </w:lvl>
+    <w:lvl w:ilvl="6">
+      <w:start w:val="1"/>
+      <w:numFmt w:val="bullet"/>
+      <w:lvlText w:val=""/>
+      <w:lvlJc w:val="left"/>
+      <w:pPr>
+        <w:tabs>
+          <w:tab w:val="num" w:pos="5040"/>
+        </w:tabs>
+        <w:ind w:left="5040" w:hanging="360"/>
+      </w:pPr>
+      <w:rPr>
+        <w:rFonts w:ascii="Symbol" w:hAnsi="Symbol" w:hint="default"/>
+        <w:sz w:val="20"/>
+      </w:rPr>
+    </w:lvl>
+    <w:lvl w:ilvl="7">
+      <w:start w:val="1"/>
+      <w:numFmt w:val="bullet"/>
+      <w:lvlText w:val=""/>
+      <w:lvlJc w:val="left"/>
+      <w:pPr>
+        <w:tabs>
+          <w:tab w:val="num" w:pos="5760"/>
+        </w:tabs>
+        <w:ind w:left="5760" w:hanging="360"/>
+      </w:pPr>
+      <w:rPr>
+        <w:rFonts w:ascii="Symbol" w:hAnsi="Symbol" w:hint="default"/>
+        <w:sz w:val="20"/>
+      </w:rPr>
+    </w:lvl>
+    <w:lvl w:ilvl="8">
+      <w:start w:val="1"/>
+      <w:numFmt w:val="bullet"/>
+      <w:lvlText w:val=""/>
+      <w:lvlJc w:val="left"/>
+      <w:pPr>
+        <w:tabs>
+          <w:tab w:val="num" w:pos="6480"/>
+        </w:tabs>
+        <w:ind w:left="6480" w:hanging="360"/>
+      </w:pPr>
+      <w:rPr>
+        <w:rFonts w:ascii="Symbol" w:hAnsi="Symbol" w:hint="default"/>
+        <w:sz w:val="20"/>
+      </w:rPr>
+    </w:lvl>
+  </w:abstractNum>
+  <w:abstractNum w:abstractNumId="9" w15:restartNumberingAfterBreak="0">
+    <w:nsid w:val="68374321"/>
+    <w:multiLevelType w:val="multilevel"/>
+    <w:tmpl w:val="0774479C"/>
+    <w:lvl w:ilvl="0">
+      <w:start w:val="1"/>
+      <w:numFmt w:val="bullet"/>
+      <w:lvlText w:val=""/>
+      <w:lvlJc w:val="left"/>
+      <w:pPr>
+        <w:tabs>
+          <w:tab w:val="num" w:pos="720"/>
+        </w:tabs>
+        <w:ind w:left="720" w:hanging="360"/>
+      </w:pPr>
+      <w:rPr>
+        <w:rFonts w:ascii="Symbol" w:hAnsi="Symbol" w:hint="default"/>
+        <w:sz w:val="20"/>
+      </w:rPr>
+    </w:lvl>
+    <w:lvl w:ilvl="1">
+      <w:start w:val="1"/>
+      <w:numFmt w:val="bullet"/>
+      <w:lvlText w:val=""/>
+      <w:lvlJc w:val="left"/>
+      <w:pPr>
+        <w:tabs>
+          <w:tab w:val="num" w:pos="1440"/>
+        </w:tabs>
+        <w:ind w:left="1440" w:hanging="360"/>
+      </w:pPr>
+      <w:rPr>
+        <w:rFonts w:ascii="Symbol" w:hAnsi="Symbol" w:hint="default"/>
+        <w:sz w:val="20"/>
+      </w:rPr>
+    </w:lvl>
+    <w:lvl w:ilvl="2">
+      <w:start w:val="1"/>
+      <w:numFmt w:val="bullet"/>
+      <w:lvlText w:val=""/>
+      <w:lvlJc w:val="left"/>
+      <w:pPr>
+        <w:tabs>
+          <w:tab w:val="num" w:pos="2160"/>
+        </w:tabs>
+        <w:ind w:left="2160" w:hanging="360"/>
+      </w:pPr>
+      <w:rPr>
+        <w:rFonts w:ascii="Symbol" w:hAnsi="Symbol" w:hint="default"/>
+        <w:sz w:val="20"/>
+      </w:rPr>
+    </w:lvl>
+    <w:lvl w:ilvl="3">
+      <w:start w:val="1"/>
+      <w:numFmt w:val="bullet"/>
+      <w:lvlText w:val=""/>
+      <w:lvlJc w:val="left"/>
+      <w:pPr>
+        <w:tabs>
+          <w:tab w:val="num" w:pos="2880"/>
+        </w:tabs>
+        <w:ind w:left="2880" w:hanging="360"/>
+      </w:pPr>
+      <w:rPr>
+        <w:rFonts w:ascii="Symbol" w:hAnsi="Symbol" w:hint="default"/>
+        <w:sz w:val="20"/>
+      </w:rPr>
+    </w:lvl>
+    <w:lvl w:ilvl="4">
+      <w:start w:val="1"/>
+      <w:numFmt w:val="bullet"/>
+      <w:lvlText w:val=""/>
+      <w:lvlJc w:val="left"/>
+      <w:pPr>
+        <w:tabs>
+          <w:tab w:val="num" w:pos="3600"/>
+        </w:tabs>
+        <w:ind w:left="3600" w:hanging="360"/>
+      </w:pPr>
+      <w:rPr>
+        <w:rFonts w:ascii="Symbol" w:hAnsi="Symbol" w:hint="default"/>
+        <w:sz w:val="20"/>
+      </w:rPr>
+    </w:lvl>
+    <w:lvl w:ilvl="5">
+      <w:start w:val="1"/>
+      <w:numFmt w:val="bullet"/>
+      <w:lvlText w:val=""/>
+      <w:lvlJc w:val="left"/>
+      <w:pPr>
+        <w:tabs>
+          <w:tab w:val="num" w:pos="4320"/>
+        </w:tabs>
+        <w:ind w:left="4320" w:hanging="360"/>
+      </w:pPr>
+      <w:rPr>
+        <w:rFonts w:ascii="Symbol" w:hAnsi="Symbol" w:hint="default"/>
+        <w:sz w:val="20"/>
+      </w:rPr>
+    </w:lvl>
+    <w:lvl w:ilvl="6">
+      <w:start w:val="1"/>
+      <w:numFmt w:val="bullet"/>
+      <w:lvlText w:val=""/>
+      <w:lvlJc w:val="left"/>
+      <w:pPr>
+        <w:tabs>
+          <w:tab w:val="num" w:pos="5040"/>
+        </w:tabs>
+        <w:ind w:left="5040" w:hanging="360"/>
+      </w:pPr>
+      <w:rPr>
+        <w:rFonts w:ascii="Symbol" w:hAnsi="Symbol" w:hint="default"/>
+        <w:sz w:val="20"/>
+      </w:rPr>
+    </w:lvl>
+    <w:lvl w:ilvl="7">
+      <w:start w:val="1"/>
+      <w:numFmt w:val="bullet"/>
+      <w:lvlText w:val=""/>
+      <w:lvlJc w:val="left"/>
+      <w:pPr>
+        <w:tabs>
+          <w:tab w:val="num" w:pos="5760"/>
+        </w:tabs>
+        <w:ind w:left="5760" w:hanging="360"/>
+      </w:pPr>
+      <w:rPr>
+        <w:rFonts w:ascii="Symbol" w:hAnsi="Symbol" w:hint="default"/>
+        <w:sz w:val="20"/>
+      </w:rPr>
+    </w:lvl>
+    <w:lvl w:ilvl="8">
+      <w:start w:val="1"/>
+      <w:numFmt w:val="bullet"/>
+      <w:lvlText w:val=""/>
+      <w:lvlJc w:val="left"/>
+      <w:pPr>
+        <w:tabs>
+          <w:tab w:val="num" w:pos="6480"/>
+        </w:tabs>
+        <w:ind w:left="6480" w:hanging="360"/>
+      </w:pPr>
+      <w:rPr>
+        <w:rFonts w:ascii="Symbol" w:hAnsi="Symbol" w:hint="default"/>
+        <w:sz w:val="20"/>
+      </w:rPr>
+    </w:lvl>
+  </w:abstractNum>
+  <w:abstractNum w:abstractNumId="10" w15:restartNumberingAfterBreak="0">
+    <w:nsid w:val="6D4C5D91"/>
+    <w:multiLevelType w:val="multilevel"/>
+    <w:tmpl w:val="AC4A1C04"/>
+    <w:lvl w:ilvl="0">
+      <w:start w:val="1"/>
+      <w:numFmt w:val="decimal"/>
+      <w:lvlText w:val="%1."/>
+      <w:lvlJc w:val="left"/>
+      <w:pPr>
+        <w:tabs>
+          <w:tab w:val="num" w:pos="720"/>
+        </w:tabs>
+        <w:ind w:left="720" w:hanging="360"/>
+      </w:pPr>
+    </w:lvl>
+    <w:lvl w:ilvl="1">
+      <w:start w:val="1"/>
+      <w:numFmt w:val="decimal"/>
+      <w:lvlText w:val="%2."/>
+      <w:lvlJc w:val="left"/>
+      <w:pPr>
+        <w:tabs>
+          <w:tab w:val="num" w:pos="1440"/>
+        </w:tabs>
+        <w:ind w:left="1440" w:hanging="360"/>
+      </w:pPr>
+    </w:lvl>
+    <w:lvl w:ilvl="2">
+      <w:start w:val="1"/>
+      <w:numFmt w:val="decimal"/>
+      <w:lvlText w:val="%3."/>
+      <w:lvlJc w:val="left"/>
+      <w:pPr>
+        <w:tabs>
+          <w:tab w:val="num" w:pos="2160"/>
+        </w:tabs>
+        <w:ind w:left="2160" w:hanging="360"/>
+      </w:pPr>
+    </w:lvl>
+    <w:lvl w:ilvl="3">
+      <w:start w:val="1"/>
+      <w:numFmt w:val="decimal"/>
+      <w:lvlText w:val="%4."/>
+      <w:lvlJc w:val="left"/>
+      <w:pPr>
+        <w:tabs>
+          <w:tab w:val="num" w:pos="2880"/>
+        </w:tabs>
+        <w:ind w:left="2880" w:hanging="360"/>
+      </w:pPr>
+    </w:lvl>
+    <w:lvl w:ilvl="4">
+      <w:start w:val="1"/>
+      <w:numFmt w:val="decimal"/>
+      <w:lvlText w:val="%5."/>
+      <w:lvlJc w:val="left"/>
+      <w:pPr>
+        <w:tabs>
+          <w:tab w:val="num" w:pos="3600"/>
+        </w:tabs>
+        <w:ind w:left="3600" w:hanging="360"/>
+      </w:pPr>
+    </w:lvl>
+    <w:lvl w:ilvl="5">
+      <w:start w:val="1"/>
+      <w:numFmt w:val="decimal"/>
+      <w:lvlText w:val="%6."/>
+      <w:lvlJc w:val="left"/>
+      <w:pPr>
+        <w:tabs>
+          <w:tab w:val="num" w:pos="4320"/>
+        </w:tabs>
+        <w:ind w:left="4320" w:hanging="360"/>
+      </w:pPr>
+    </w:lvl>
+    <w:lvl w:ilvl="6">
+      <w:start w:val="1"/>
+      <w:numFmt w:val="decimal"/>
+      <w:lvlText w:val="%7."/>
+      <w:lvlJc w:val="left"/>
+      <w:pPr>
+        <w:tabs>
+          <w:tab w:val="num" w:pos="5040"/>
+        </w:tabs>
+        <w:ind w:left="5040" w:hanging="360"/>
+      </w:pPr>
+    </w:lvl>
+    <w:lvl w:ilvl="7">
+      <w:start w:val="1"/>
+      <w:numFmt w:val="decimal"/>
+      <w:lvlText w:val="%8."/>
+      <w:lvlJc w:val="left"/>
+      <w:pPr>
+        <w:tabs>
+          <w:tab w:val="num" w:pos="5760"/>
+        </w:tabs>
+        <w:ind w:left="5760" w:hanging="360"/>
+      </w:pPr>
+    </w:lvl>
+    <w:lvl w:ilvl="8">
+      <w:start w:val="1"/>
+      <w:numFmt w:val="decimal"/>
+      <w:lvlText w:val="%9."/>
+      <w:lvlJc w:val="left"/>
+      <w:pPr>
+        <w:tabs>
+          <w:tab w:val="num" w:pos="6480"/>
+        </w:tabs>
+        <w:ind w:left="6480" w:hanging="360"/>
+      </w:pPr>
+    </w:lvl>
+  </w:abstractNum>
+  <w:abstractNum w:abstractNumId="11" w15:restartNumberingAfterBreak="0">
+    <w:nsid w:val="73C055E1"/>
+    <w:multiLevelType w:val="multilevel"/>
+    <w:tmpl w:val="D6FACC12"/>
+    <w:lvl w:ilvl="0">
+      <w:start w:val="1"/>
+      <w:numFmt w:val="bullet"/>
+      <w:lvlText w:val=""/>
+      <w:lvlJc w:val="left"/>
+      <w:pPr>
+        <w:tabs>
+          <w:tab w:val="num" w:pos="720"/>
+        </w:tabs>
+        <w:ind w:left="720" w:hanging="360"/>
+      </w:pPr>
+      <w:rPr>
+        <w:rFonts w:ascii="Symbol" w:hAnsi="Symbol" w:hint="default"/>
+        <w:sz w:val="20"/>
+      </w:rPr>
+    </w:lvl>
+    <w:lvl w:ilvl="1">
+      <w:start w:val="1"/>
+      <w:numFmt w:val="bullet"/>
+      <w:lvlText w:val=""/>
+      <w:lvlJc w:val="left"/>
+      <w:pPr>
+        <w:tabs>
+          <w:tab w:val="num" w:pos="1440"/>
+        </w:tabs>
+        <w:ind w:left="1440" w:hanging="360"/>
+      </w:pPr>
+      <w:rPr>
+        <w:rFonts w:ascii="Symbol" w:hAnsi="Symbol" w:hint="default"/>
+        <w:sz w:val="20"/>
+      </w:rPr>
+    </w:lvl>
+    <w:lvl w:ilvl="2">
+      <w:start w:val="1"/>
+      <w:numFmt w:val="bullet"/>
+      <w:lvlText w:val=""/>
+      <w:lvlJc w:val="left"/>
+      <w:pPr>
+        <w:tabs>
+          <w:tab w:val="num" w:pos="2160"/>
+        </w:tabs>
+        <w:ind w:left="2160" w:hanging="360"/>
+      </w:pPr>
+      <w:rPr>
+        <w:rFonts w:ascii="Symbol" w:hAnsi="Symbol" w:hint="default"/>
+        <w:sz w:val="20"/>
+      </w:rPr>
+    </w:lvl>
+    <w:lvl w:ilvl="3">
+      <w:start w:val="1"/>
+      <w:numFmt w:val="bullet"/>
+      <w:lvlText w:val=""/>
+      <w:lvlJc w:val="left"/>
+      <w:pPr>
+        <w:tabs>
+          <w:tab w:val="num" w:pos="2880"/>
+        </w:tabs>
+        <w:ind w:left="2880" w:hanging="360"/>
+      </w:pPr>
+      <w:rPr>
+        <w:rFonts w:ascii="Symbol" w:hAnsi="Symbol" w:hint="default"/>
+        <w:sz w:val="20"/>
+      </w:rPr>
+    </w:lvl>
+    <w:lvl w:ilvl="4">
+      <w:start w:val="1"/>
+      <w:numFmt w:val="bullet"/>
+      <w:lvlText w:val=""/>
+      <w:lvlJc w:val="left"/>
+      <w:pPr>
+        <w:tabs>
+          <w:tab w:val="num" w:pos="3600"/>
+        </w:tabs>
+        <w:ind w:left="3600" w:hanging="360"/>
+      </w:pPr>
+      <w:rPr>
+        <w:rFonts w:ascii="Symbol" w:hAnsi="Symbol" w:hint="default"/>
+        <w:sz w:val="20"/>
+      </w:rPr>
+    </w:lvl>
+    <w:lvl w:ilvl="5">
+      <w:start w:val="1"/>
+      <w:numFmt w:val="bullet"/>
+      <w:lvlText w:val=""/>
+      <w:lvlJc w:val="left"/>
+      <w:pPr>
+        <w:tabs>
+          <w:tab w:val="num" w:pos="4320"/>
+        </w:tabs>
+        <w:ind w:left="4320" w:hanging="360"/>
+      </w:pPr>
+      <w:rPr>
+        <w:rFonts w:ascii="Symbol" w:hAnsi="Symbol" w:hint="default"/>
+        <w:sz w:val="20"/>
+      </w:rPr>
+    </w:lvl>
+    <w:lvl w:ilvl="6">
+      <w:start w:val="1"/>
+      <w:numFmt w:val="bullet"/>
+      <w:lvlText w:val=""/>
+      <w:lvlJc w:val="left"/>
+      <w:pPr>
+        <w:tabs>
+          <w:tab w:val="num" w:pos="5040"/>
+        </w:tabs>
+        <w:ind w:left="5040" w:hanging="360"/>
+      </w:pPr>
+      <w:rPr>
+        <w:rFonts w:ascii="Symbol" w:hAnsi="Symbol" w:hint="default"/>
+        <w:sz w:val="20"/>
+      </w:rPr>
+    </w:lvl>
+    <w:lvl w:ilvl="7">
+      <w:start w:val="1"/>
+      <w:numFmt w:val="bullet"/>
+      <w:lvlText w:val=""/>
+      <w:lvlJc w:val="left"/>
+      <w:pPr>
+        <w:tabs>
+          <w:tab w:val="num" w:pos="5760"/>
+        </w:tabs>
+        <w:ind w:left="5760" w:hanging="360"/>
+      </w:pPr>
+      <w:rPr>
+        <w:rFonts w:ascii="Symbol" w:hAnsi="Symbol" w:hint="default"/>
+        <w:sz w:val="20"/>
+      </w:rPr>
+    </w:lvl>
+    <w:lvl w:ilvl="8">
+      <w:start w:val="1"/>
+      <w:numFmt w:val="bullet"/>
+      <w:lvlText w:val=""/>
+      <w:lvlJc w:val="left"/>
+      <w:pPr>
+        <w:tabs>
+          <w:tab w:val="num" w:pos="6480"/>
+        </w:tabs>
+        <w:ind w:left="6480" w:hanging="360"/>
+      </w:pPr>
+      <w:rPr>
+        <w:rFonts w:ascii="Symbol" w:hAnsi="Symbol" w:hint="default"/>
+        <w:sz w:val="20"/>
+      </w:rPr>
+    </w:lvl>
+  </w:abstractNum>
+  <w:num w:numId="1" w16cid:durableId="866021562">
+    <w:abstractNumId w:val="0"/>
+    <w:lvlOverride w:ilvl="0"/>
+    <w:lvlOverride w:ilvl="1"/>
+    <w:lvlOverride w:ilvl="2"/>
+    <w:lvlOverride w:ilvl="3"/>
+    <w:lvlOverride w:ilvl="4"/>
+    <w:lvlOverride w:ilvl="5"/>
+    <w:lvlOverride w:ilvl="6"/>
+    <w:lvlOverride w:ilvl="7"/>
+    <w:lvlOverride w:ilvl="8"/>
+  </w:num>
+  <w:num w:numId="2" w16cid:durableId="1082989914">
+    <w:abstractNumId w:val="3"/>
+    <w:lvlOverride w:ilvl="0"/>
+    <w:lvlOverride w:ilvl="1"/>
+    <w:lvlOverride w:ilvl="2"/>
+    <w:lvlOverride w:ilvl="3"/>
+    <w:lvlOverride w:ilvl="4"/>
+    <w:lvlOverride w:ilvl="5"/>
+    <w:lvlOverride w:ilvl="6"/>
+    <w:lvlOverride w:ilvl="7"/>
+    <w:lvlOverride w:ilvl="8"/>
+  </w:num>
+  <w:num w:numId="3" w16cid:durableId="1823620346">
+    <w:abstractNumId w:val="4"/>
+    <w:lvlOverride w:ilvl="0"/>
+    <w:lvlOverride w:ilvl="1"/>
+    <w:lvlOverride w:ilvl="2"/>
+    <w:lvlOverride w:ilvl="3"/>
+    <w:lvlOverride w:ilvl="4"/>
+    <w:lvlOverride w:ilvl="5"/>
+    <w:lvlOverride w:ilvl="6"/>
+    <w:lvlOverride w:ilvl="7"/>
+    <w:lvlOverride w:ilvl="8"/>
+  </w:num>
+  <w:num w:numId="4" w16cid:durableId="806630335">
+    <w:abstractNumId w:val="7"/>
+    <w:lvlOverride w:ilvl="0">
+      <w:startOverride w:val="1"/>
+    </w:lvlOverride>
+    <w:lvlOverride w:ilvl="1">
+      <w:startOverride w:val="1"/>
+    </w:lvlOverride>
+    <w:lvlOverride w:ilvl="2">
+      <w:startOverride w:val="1"/>
+    </w:lvlOverride>
+    <w:lvlOverride w:ilvl="3">
+      <w:startOverride w:val="1"/>
+    </w:lvlOverride>
+    <w:lvlOverride w:ilvl="4">
+      <w:startOverride w:val="1"/>
+    </w:lvlOverride>
+    <w:lvlOverride w:ilvl="5">
+      <w:startOverride w:val="1"/>
+    </w:lvlOverride>
+    <w:lvlOverride w:ilvl="6">
+      <w:startOverride w:val="1"/>
+    </w:lvlOverride>
+    <w:lvlOverride w:ilvl="7">
+      <w:startOverride w:val="1"/>
+    </w:lvlOverride>
+    <w:lvlOverride w:ilvl="8">
+      <w:startOverride w:val="1"/>
+    </w:lvlOverride>
+  </w:num>
+  <w:num w:numId="5" w16cid:durableId="392243776">
+    <w:abstractNumId w:val="8"/>
+    <w:lvlOverride w:ilvl="0"/>
+    <w:lvlOverride w:ilvl="1"/>
+    <w:lvlOverride w:ilvl="2"/>
+    <w:lvlOverride w:ilvl="3"/>
+    <w:lvlOverride w:ilvl="4"/>
+    <w:lvlOverride w:ilvl="5"/>
+    <w:lvlOverride w:ilvl="6"/>
+    <w:lvlOverride w:ilvl="7"/>
+    <w:lvlOverride w:ilvl="8"/>
+  </w:num>
+  <w:num w:numId="6" w16cid:durableId="945041719">
+    <w:abstractNumId w:val="1"/>
+    <w:lvlOverride w:ilvl="0"/>
+    <w:lvlOverride w:ilvl="1"/>
+    <w:lvlOverride w:ilvl="2"/>
+    <w:lvlOverride w:ilvl="3"/>
+    <w:lvlOverride w:ilvl="4"/>
+    <w:lvlOverride w:ilvl="5"/>
+    <w:lvlOverride w:ilvl="6"/>
+    <w:lvlOverride w:ilvl="7"/>
+    <w:lvlOverride w:ilvl="8"/>
+  </w:num>
+  <w:num w:numId="7" w16cid:durableId="737940232">
+    <w:abstractNumId w:val="2"/>
+    <w:lvlOverride w:ilvl="0"/>
+    <w:lvlOverride w:ilvl="1"/>
+    <w:lvlOverride w:ilvl="2"/>
+    <w:lvlOverride w:ilvl="3"/>
+    <w:lvlOverride w:ilvl="4"/>
+    <w:lvlOverride w:ilvl="5"/>
+    <w:lvlOverride w:ilvl="6"/>
+    <w:lvlOverride w:ilvl="7"/>
+    <w:lvlOverride w:ilvl="8"/>
+  </w:num>
+  <w:num w:numId="8" w16cid:durableId="60299909">
+    <w:abstractNumId w:val="5"/>
+    <w:lvlOverride w:ilvl="0"/>
+    <w:lvlOverride w:ilvl="1"/>
+    <w:lvlOverride w:ilvl="2"/>
+    <w:lvlOverride w:ilvl="3"/>
+    <w:lvlOverride w:ilvl="4"/>
+    <w:lvlOverride w:ilvl="5"/>
+    <w:lvlOverride w:ilvl="6"/>
+    <w:lvlOverride w:ilvl="7"/>
+    <w:lvlOverride w:ilvl="8"/>
+  </w:num>
+  <w:num w:numId="9" w16cid:durableId="1982613349">
+    <w:abstractNumId w:val="11"/>
+    <w:lvlOverride w:ilvl="0"/>
+    <w:lvlOverride w:ilvl="1"/>
+    <w:lvlOverride w:ilvl="2"/>
+    <w:lvlOverride w:ilvl="3"/>
+    <w:lvlOverride w:ilvl="4"/>
+    <w:lvlOverride w:ilvl="5"/>
+    <w:lvlOverride w:ilvl="6"/>
+    <w:lvlOverride w:ilvl="7"/>
+    <w:lvlOverride w:ilvl="8"/>
+  </w:num>
+  <w:num w:numId="10" w16cid:durableId="1042251457">
+    <w:abstractNumId w:val="10"/>
+    <w:lvlOverride w:ilvl="0">
+      <w:startOverride w:val="1"/>
+    </w:lvlOverride>
+    <w:lvlOverride w:ilvl="1">
+      <w:startOverride w:val="1"/>
+    </w:lvlOverride>
+    <w:lvlOverride w:ilvl="2">
+      <w:startOverride w:val="1"/>
+    </w:lvlOverride>
+    <w:lvlOverride w:ilvl="3">
+      <w:startOverride w:val="1"/>
+    </w:lvlOverride>
+    <w:lvlOverride w:ilvl="4">
+      <w:startOverride w:val="1"/>
+    </w:lvlOverride>
+    <w:lvlOverride w:ilvl="5">
+      <w:startOverride w:val="1"/>
+    </w:lvlOverride>
+    <w:lvlOverride w:ilvl="6">
+      <w:startOverride w:val="1"/>
+    </w:lvlOverride>
+    <w:lvlOverride w:ilvl="7">
+      <w:startOverride w:val="1"/>
+    </w:lvlOverride>
+    <w:lvlOverride w:ilvl="8">
+      <w:startOverride w:val="1"/>
+    </w:lvlOverride>
+  </w:num>
+  <w:num w:numId="11" w16cid:durableId="1049063494">
+    <w:abstractNumId w:val="9"/>
+    <w:lvlOverride w:ilvl="0"/>
+    <w:lvlOverride w:ilvl="1"/>
+    <w:lvlOverride w:ilvl="2"/>
+    <w:lvlOverride w:ilvl="3"/>
+    <w:lvlOverride w:ilvl="4"/>
+    <w:lvlOverride w:ilvl="5"/>
+    <w:lvlOverride w:ilvl="6"/>
+    <w:lvlOverride w:ilvl="7"/>
+    <w:lvlOverride w:ilvl="8"/>
+  </w:num>
+  <w:num w:numId="12" w16cid:durableId="1734547792">
+    <w:abstractNumId w:val="6"/>
+    <w:lvlOverride w:ilvl="0"/>
+    <w:lvlOverride w:ilvl="1"/>
+    <w:lvlOverride w:ilvl="2"/>
+    <w:lvlOverride w:ilvl="3"/>
+    <w:lvlOverride w:ilvl="4"/>
+    <w:lvlOverride w:ilvl="5"/>
+    <w:lvlOverride w:ilvl="6"/>
+    <w:lvlOverride w:ilvl="7"/>
+    <w:lvlOverride w:ilvl="8"/>
+  </w:num>
+</w:numbering>
 </file>
 
 <file path=word/styles.xml><?xml version="1.0" encoding="utf-8"?>
@@ -413,6 +2835,10 @@
   <w:style w:type="paragraph" w:default="1" w:styleId="Normal">
     <w:name w:val="Normal"/>
     <w:qFormat/>
+    <w:rsid w:val="0054435A"/>
+    <w:pPr>
+      <w:spacing w:line="276" w:lineRule="auto"/>
+    </w:pPr>
   </w:style>
   <w:style w:type="paragraph" w:styleId="Ttulo1">
     <w:name w:val="heading 1"/>

</xml_diff>

<commit_message>
ya est todo comentado y documentado
</commit_message>
<xml_diff>
--- a/Documentos/Casos de USO.docx
+++ b/Documentos/Casos de USO.docx
@@ -70,31 +70,13 @@
           <w:b/>
           <w:bCs/>
         </w:rPr>
-        <w:t>Autor</w:t>
-      </w:r>
-      <w:r>
-        <w:rPr>
-          <w:b/>
-          <w:bCs/>
-        </w:rPr>
-        <w:t xml:space="preserve">es </w:t>
-      </w:r>
-      <w:r>
-        <w:rPr>
-          <w:b/>
-          <w:bCs/>
-        </w:rPr>
-        <w:t>:</w:t>
-      </w:r>
-      <w:r>
-        <w:rPr>
-          <w:b/>
-          <w:bCs/>
-        </w:rPr>
-        <w:t xml:space="preserve"> </w:t>
+        <w:t xml:space="preserve">Autores : </w:t>
       </w:r>
       <w:r>
         <w:t> </w:t>
+      </w:r>
+      <w:r>
+        <w:t>Mario y Diego</w:t>
       </w:r>
     </w:p>
     <w:p>
@@ -373,6 +355,9 @@
       </w:r>
       <w:r>
         <w:t> </w:t>
+      </w:r>
+      <w:r>
+        <w:t xml:space="preserve"> Mario y Diego</w:t>
       </w:r>
     </w:p>
     <w:p>
@@ -2254,39 +2239,12 @@
   </w:abstractNum>
   <w:num w:numId="1" w16cid:durableId="866021562">
     <w:abstractNumId w:val="0"/>
-    <w:lvlOverride w:ilvl="0"/>
-    <w:lvlOverride w:ilvl="1"/>
-    <w:lvlOverride w:ilvl="2"/>
-    <w:lvlOverride w:ilvl="3"/>
-    <w:lvlOverride w:ilvl="4"/>
-    <w:lvlOverride w:ilvl="5"/>
-    <w:lvlOverride w:ilvl="6"/>
-    <w:lvlOverride w:ilvl="7"/>
-    <w:lvlOverride w:ilvl="8"/>
   </w:num>
   <w:num w:numId="2" w16cid:durableId="1082989914">
     <w:abstractNumId w:val="3"/>
-    <w:lvlOverride w:ilvl="0"/>
-    <w:lvlOverride w:ilvl="1"/>
-    <w:lvlOverride w:ilvl="2"/>
-    <w:lvlOverride w:ilvl="3"/>
-    <w:lvlOverride w:ilvl="4"/>
-    <w:lvlOverride w:ilvl="5"/>
-    <w:lvlOverride w:ilvl="6"/>
-    <w:lvlOverride w:ilvl="7"/>
-    <w:lvlOverride w:ilvl="8"/>
   </w:num>
   <w:num w:numId="3" w16cid:durableId="1823620346">
     <w:abstractNumId w:val="4"/>
-    <w:lvlOverride w:ilvl="0"/>
-    <w:lvlOverride w:ilvl="1"/>
-    <w:lvlOverride w:ilvl="2"/>
-    <w:lvlOverride w:ilvl="3"/>
-    <w:lvlOverride w:ilvl="4"/>
-    <w:lvlOverride w:ilvl="5"/>
-    <w:lvlOverride w:ilvl="6"/>
-    <w:lvlOverride w:ilvl="7"/>
-    <w:lvlOverride w:ilvl="8"/>
   </w:num>
   <w:num w:numId="4" w16cid:durableId="806630335">
     <w:abstractNumId w:val="7"/>
@@ -2320,63 +2278,18 @@
   </w:num>
   <w:num w:numId="5" w16cid:durableId="392243776">
     <w:abstractNumId w:val="8"/>
-    <w:lvlOverride w:ilvl="0"/>
-    <w:lvlOverride w:ilvl="1"/>
-    <w:lvlOverride w:ilvl="2"/>
-    <w:lvlOverride w:ilvl="3"/>
-    <w:lvlOverride w:ilvl="4"/>
-    <w:lvlOverride w:ilvl="5"/>
-    <w:lvlOverride w:ilvl="6"/>
-    <w:lvlOverride w:ilvl="7"/>
-    <w:lvlOverride w:ilvl="8"/>
   </w:num>
   <w:num w:numId="6" w16cid:durableId="945041719">
     <w:abstractNumId w:val="1"/>
-    <w:lvlOverride w:ilvl="0"/>
-    <w:lvlOverride w:ilvl="1"/>
-    <w:lvlOverride w:ilvl="2"/>
-    <w:lvlOverride w:ilvl="3"/>
-    <w:lvlOverride w:ilvl="4"/>
-    <w:lvlOverride w:ilvl="5"/>
-    <w:lvlOverride w:ilvl="6"/>
-    <w:lvlOverride w:ilvl="7"/>
-    <w:lvlOverride w:ilvl="8"/>
   </w:num>
   <w:num w:numId="7" w16cid:durableId="737940232">
     <w:abstractNumId w:val="2"/>
-    <w:lvlOverride w:ilvl="0"/>
-    <w:lvlOverride w:ilvl="1"/>
-    <w:lvlOverride w:ilvl="2"/>
-    <w:lvlOverride w:ilvl="3"/>
-    <w:lvlOverride w:ilvl="4"/>
-    <w:lvlOverride w:ilvl="5"/>
-    <w:lvlOverride w:ilvl="6"/>
-    <w:lvlOverride w:ilvl="7"/>
-    <w:lvlOverride w:ilvl="8"/>
   </w:num>
   <w:num w:numId="8" w16cid:durableId="60299909">
     <w:abstractNumId w:val="5"/>
-    <w:lvlOverride w:ilvl="0"/>
-    <w:lvlOverride w:ilvl="1"/>
-    <w:lvlOverride w:ilvl="2"/>
-    <w:lvlOverride w:ilvl="3"/>
-    <w:lvlOverride w:ilvl="4"/>
-    <w:lvlOverride w:ilvl="5"/>
-    <w:lvlOverride w:ilvl="6"/>
-    <w:lvlOverride w:ilvl="7"/>
-    <w:lvlOverride w:ilvl="8"/>
   </w:num>
   <w:num w:numId="9" w16cid:durableId="1982613349">
     <w:abstractNumId w:val="11"/>
-    <w:lvlOverride w:ilvl="0"/>
-    <w:lvlOverride w:ilvl="1"/>
-    <w:lvlOverride w:ilvl="2"/>
-    <w:lvlOverride w:ilvl="3"/>
-    <w:lvlOverride w:ilvl="4"/>
-    <w:lvlOverride w:ilvl="5"/>
-    <w:lvlOverride w:ilvl="6"/>
-    <w:lvlOverride w:ilvl="7"/>
-    <w:lvlOverride w:ilvl="8"/>
   </w:num>
   <w:num w:numId="10" w16cid:durableId="1042251457">
     <w:abstractNumId w:val="10"/>
@@ -2410,27 +2323,9 @@
   </w:num>
   <w:num w:numId="11" w16cid:durableId="1049063494">
     <w:abstractNumId w:val="9"/>
-    <w:lvlOverride w:ilvl="0"/>
-    <w:lvlOverride w:ilvl="1"/>
-    <w:lvlOverride w:ilvl="2"/>
-    <w:lvlOverride w:ilvl="3"/>
-    <w:lvlOverride w:ilvl="4"/>
-    <w:lvlOverride w:ilvl="5"/>
-    <w:lvlOverride w:ilvl="6"/>
-    <w:lvlOverride w:ilvl="7"/>
-    <w:lvlOverride w:ilvl="8"/>
   </w:num>
   <w:num w:numId="12" w16cid:durableId="1734547792">
     <w:abstractNumId w:val="6"/>
-    <w:lvlOverride w:ilvl="0"/>
-    <w:lvlOverride w:ilvl="1"/>
-    <w:lvlOverride w:ilvl="2"/>
-    <w:lvlOverride w:ilvl="3"/>
-    <w:lvlOverride w:ilvl="4"/>
-    <w:lvlOverride w:ilvl="5"/>
-    <w:lvlOverride w:ilvl="6"/>
-    <w:lvlOverride w:ilvl="7"/>
-    <w:lvlOverride w:ilvl="8"/>
   </w:num>
 </w:numbering>
 </file>

</xml_diff>